<commit_message>
Alternative Alpha Rate Report
</commit_message>
<xml_diff>
--- a/Report.docx
+++ b/Report.docx
@@ -2,42 +2,6 @@
 <file path=word/document.xml><?xml version="1.0" encoding="utf-8"?>
 <w:document xmlns:wpc="http://schemas.microsoft.com/office/word/2010/wordprocessingCanvas" xmlns:cx="http://schemas.microsoft.com/office/drawing/2014/chartex" xmlns:cx1="http://schemas.microsoft.com/office/drawing/2015/9/8/chartex" xmlns:cx2="http://schemas.microsoft.com/office/drawing/2015/10/21/chartex" xmlns:cx3="http://schemas.microsoft.com/office/drawing/2016/5/9/chartex" xmlns:cx4="http://schemas.microsoft.com/office/drawing/2016/5/10/chartex" xmlns:cx5="http://schemas.microsoft.com/office/drawing/2016/5/11/chartex" xmlns:cx6="http://schemas.microsoft.com/office/drawing/2016/5/12/chartex" xmlns:cx7="http://schemas.microsoft.com/office/drawing/2016/5/13/chartex" xmlns:cx8="http://schemas.microsoft.com/office/drawing/2016/5/14/chartex" xmlns:mc="http://schemas.openxmlformats.org/markup-compatibility/2006" xmlns:aink="http://schemas.microsoft.com/office/drawing/2016/ink" xmlns:am3d="http://schemas.microsoft.com/office/drawing/2017/model3d" xmlns:o="urn:schemas-microsoft-com:office:office" xmlns:r="http://schemas.openxmlformats.org/officeDocument/2006/relationships" xmlns:m="http://schemas.openxmlformats.org/officeDocument/2006/math" xmlns:v="urn:schemas-microsoft-com:vml" xmlns:wp14="http://schemas.microsoft.com/office/word/2010/wordprocessingDrawing" xmlns:wp="http://schemas.openxmlformats.org/drawingml/2006/wordprocessingDrawing" xmlns:w10="urn:schemas-microsoft-com:office:word" xmlns:w="http://schemas.openxmlformats.org/wordprocessingml/2006/main" xmlns:w14="http://schemas.microsoft.com/office/word/2010/wordml" xmlns:w15="http://schemas.microsoft.com/office/word/2012/wordml" xmlns:w16cid="http://schemas.microsoft.com/office/word/2016/wordml/cid" xmlns:w16se="http://schemas.microsoft.com/office/word/2015/wordml/symex" xmlns:wpg="http://schemas.microsoft.com/office/word/2010/wordprocessingGroup" xmlns:wpi="http://schemas.microsoft.com/office/word/2010/wordprocessingInk" xmlns:wne="http://schemas.microsoft.com/office/word/2006/wordml" xmlns:wps="http://schemas.microsoft.com/office/word/2010/wordprocessingShape" mc:Ignorable="w14 w15 w16se w16cid wp14">
   <w:body>
-    <w:p>
-      <w:pPr>
-        <w:jc w:val="both"/>
-        <w:rPr>
-          <w:rFonts w:eastAsiaTheme="minorEastAsia"/>
-        </w:rPr>
-      </w:pPr>
-      <w:r>
-        <w:rPr>
-          <w:rFonts w:eastAsiaTheme="minorEastAsia"/>
-          <w:b/>
-          <w:bCs/>
-        </w:rPr>
-        <w:t xml:space="preserve">Extracted Watermark Visualization: </w:t>
-      </w:r>
-      <w:r>
-        <w:rPr>
-          <w:rFonts w:eastAsiaTheme="minorEastAsia"/>
-        </w:rPr>
-        <w:t xml:space="preserve">To better visualize and comprehend the extracted watermarks, the images were compared to the original watermark that was to be embedded. By putting the two against one another, extracted pixel values were put into four sets: True Positives, False Positives, False Negatives, and True Negatives. The error sets were then mildly tweaked so that would be apparent in the image; false positive intensities were slightly decreased (from the predicted 255 to 170), while false negatives were increased by the same amount (from 0 to 85). The images can be found within the </w:t>
-      </w:r>
-      <w:r>
-        <w:rPr>
-          <w:rFonts w:eastAsiaTheme="minorEastAsia"/>
-          <w:b/>
-          <w:bCs/>
-        </w:rPr>
-        <w:t>extracted</w:t>
-      </w:r>
-      <w:r>
-        <w:rPr>
-          <w:rFonts w:eastAsiaTheme="minorEastAsia"/>
-        </w:rPr>
-        <w:t xml:space="preserve"> directory.</w:t>
-      </w:r>
-    </w:p>
     <w:p>
       <w:pPr>
         <w:jc w:val="both"/>
@@ -110,6 +74,7 @@
       <w:pPr>
         <w:jc w:val="both"/>
         <w:rPr>
+          <w:rFonts w:eastAsiaTheme="minorEastAsia"/>
           <w:i/>
           <w:color w:val="000000" w:themeColor="text1"/>
         </w:rPr>
@@ -274,236 +239,2308 @@
       <w:r>
         <w:rPr>
           <w:rFonts w:eastAsiaTheme="minorEastAsia"/>
-          <w:noProof/>
         </w:rPr>
-        <w:drawing>
-          <wp:anchor distT="0" distB="0" distL="114300" distR="114300" simplePos="0" relativeHeight="251658240" behindDoc="1" locked="0" layoutInCell="1" allowOverlap="1" wp14:anchorId="6FF0ADD1" wp14:editId="4C46E588">
-            <wp:simplePos x="0" y="0"/>
-            <wp:positionH relativeFrom="margin">
-              <wp:posOffset>3752850</wp:posOffset>
-            </wp:positionH>
-            <wp:positionV relativeFrom="paragraph">
-              <wp:posOffset>839470</wp:posOffset>
-            </wp:positionV>
-            <wp:extent cx="3141250" cy="3896589"/>
-            <wp:effectExtent l="0" t="0" r="2540" b="8890"/>
-            <wp:wrapTight wrapText="bothSides">
-              <wp:wrapPolygon edited="0">
-                <wp:start x="0" y="0"/>
-                <wp:lineTo x="0" y="21544"/>
-                <wp:lineTo x="21486" y="21544"/>
-                <wp:lineTo x="21486" y="0"/>
-                <wp:lineTo x="0" y="0"/>
-              </wp:wrapPolygon>
-            </wp:wrapTight>
-            <wp:docPr id="1" name="Picture 1"/>
-            <wp:cNvGraphicFramePr>
-              <a:graphicFrameLocks xmlns:a="http://schemas.openxmlformats.org/drawingml/2006/main" noChangeAspect="1"/>
-            </wp:cNvGraphicFramePr>
-            <a:graphic xmlns:a="http://schemas.openxmlformats.org/drawingml/2006/main">
-              <a:graphicData uri="http://schemas.openxmlformats.org/drawingml/2006/picture">
-                <pic:pic xmlns:pic="http://schemas.openxmlformats.org/drawingml/2006/picture">
-                  <pic:nvPicPr>
-                    <pic:cNvPr id="1" name="Explanation.png"/>
-                    <pic:cNvPicPr/>
-                  </pic:nvPicPr>
-                  <pic:blipFill>
-                    <a:blip r:embed="rId8">
-                      <a:extLst>
-                        <a:ext uri="{28A0092B-C50C-407E-A947-70E740481C1C}">
-                          <a14:useLocalDpi xmlns:a14="http://schemas.microsoft.com/office/drawing/2010/main" val="0"/>
-                        </a:ext>
-                      </a:extLst>
-                    </a:blip>
-                    <a:stretch>
-                      <a:fillRect/>
-                    </a:stretch>
-                  </pic:blipFill>
-                  <pic:spPr bwMode="auto">
-                    <a:xfrm>
-                      <a:off x="0" y="0"/>
-                      <a:ext cx="3141250" cy="3896589"/>
-                    </a:xfrm>
-                    <a:prstGeom prst="rect">
-                      <a:avLst/>
-                    </a:prstGeom>
-                    <a:ln>
-                      <a:noFill/>
-                    </a:ln>
-                    <a:extLst>
-                      <a:ext uri="{53640926-AAD7-44D8-BBD7-CCE9431645EC}">
-                        <a14:shadowObscured xmlns:a14="http://schemas.microsoft.com/office/drawing/2010/main"/>
-                      </a:ext>
-                    </a:extLst>
-                  </pic:spPr>
-                </pic:pic>
-              </a:graphicData>
-            </a:graphic>
-            <wp14:sizeRelH relativeFrom="page">
-              <wp14:pctWidth>0</wp14:pctWidth>
-            </wp14:sizeRelH>
-            <wp14:sizeRelV relativeFrom="page">
-              <wp14:pctHeight>0</wp14:pctHeight>
-            </wp14:sizeRelV>
-          </wp:anchor>
-        </w:drawing>
-      </w:r>
-      <w:r>
-        <w:rPr>
-          <w:b/>
-          <w:bCs/>
-          <w:color w:val="000000" w:themeColor="text1"/>
-        </w:rPr>
-        <w:t>DCT Adjustment</w:t>
-      </w:r>
-      <w:r>
-        <w:rPr>
-          <w:b/>
-          <w:bCs/>
-          <w:color w:val="000000" w:themeColor="text1"/>
-        </w:rPr>
-        <w:t>s:</w:t>
-      </w:r>
-      <w:r>
-        <w:t xml:space="preserve"> In order to cause the least amount of distortions within the blocks, we filled the target coefficients of the DCT with the maximum and minimum values found within a special region of the patch. The selection of this region is governed by the </w:t>
-      </w:r>
-      <m:oMath>
-        <m:r>
-          <w:rPr>
-            <w:rFonts w:ascii="Cambria Math" w:hAnsi="Cambria Math"/>
-          </w:rPr>
-          <m:t>α</m:t>
-        </m:r>
-      </m:oMath>
-      <w:r>
-        <w:t xml:space="preserve"> rate</w:t>
-      </w:r>
-      <w:r>
-        <w:t xml:space="preserve">, which can be any value within the range </w:t>
-      </w:r>
-      <m:oMath>
-        <m:d>
-          <m:dPr>
-            <m:begChr m:val="["/>
-            <m:endChr m:val="]"/>
-            <m:ctrlPr>
-              <w:rPr>
-                <w:rFonts w:ascii="Cambria Math" w:hAnsi="Cambria Math"/>
-                <w:i/>
-              </w:rPr>
-            </m:ctrlPr>
-          </m:dPr>
-          <m:e>
-            <m:r>
-              <w:rPr>
-                <w:rFonts w:ascii="Cambria Math" w:hAnsi="Cambria Math"/>
-              </w:rPr>
-              <m:t>0,1</m:t>
-            </m:r>
-          </m:e>
-        </m:d>
-      </m:oMath>
-      <w:r>
-        <w:rPr>
-          <w:rFonts w:eastAsiaTheme="minorEastAsia"/>
-        </w:rPr>
-        <w:t xml:space="preserve">. The larger </w:t>
+        <w:t xml:space="preserve">To examine the performance of the adaptive method, images were watermarked using the adaptive method and </w:t>
       </w:r>
       <m:oMath>
         <m:r>
           <w:rPr>
             <w:rFonts w:ascii="Cambria Math" w:eastAsiaTheme="minorEastAsia" w:hAnsi="Cambria Math"/>
           </w:rPr>
-          <m:t>α</m:t>
+          <m:t>α=0.5</m:t>
         </m:r>
       </m:oMath>
       <w:r>
         <w:rPr>
           <w:rFonts w:eastAsiaTheme="minorEastAsia"/>
         </w:rPr>
-        <w:t xml:space="preserve"> becomes, the more low-frequency components the selection region includes. </w:t>
+        <w:t>, since it had the most similar PSNR and NC values to the adaptive method. Below are the images watermarked using the two methods:</w:t>
       </w:r>
-      <w:r>
-        <w:rPr>
-          <w:rFonts w:eastAsiaTheme="minorEastAsia"/>
-        </w:rPr>
-        <w:t>The figure below illustrates this process with an example.</w:t>
-      </w:r>
-      <w:bookmarkStart w:id="0" w:name="_GoBack"/>
-      <w:bookmarkEnd w:id="0"/>
     </w:p>
+    <w:tbl>
+      <w:tblPr>
+        <w:tblStyle w:val="TableGrid"/>
+        <w:tblW w:w="0" w:type="auto"/>
+        <w:jc w:val="center"/>
+        <w:tblLook w:val="04A0" w:firstRow="1" w:lastRow="0" w:firstColumn="1" w:lastColumn="0" w:noHBand="0" w:noVBand="1"/>
+      </w:tblPr>
+      <w:tblGrid>
+        <w:gridCol w:w="901"/>
+        <w:gridCol w:w="4896"/>
+        <w:gridCol w:w="4896"/>
+      </w:tblGrid>
+      <w:tr>
+        <w:trPr>
+          <w:cantSplit/>
+          <w:trHeight w:val="1134"/>
+          <w:jc w:val="center"/>
+        </w:trPr>
+        <w:tc>
+          <w:tcPr>
+            <w:tcW w:w="901" w:type="dxa"/>
+            <w:tcBorders>
+              <w:top w:val="nil"/>
+              <w:left w:val="nil"/>
+              <w:bottom w:val="single" w:sz="4" w:space="0" w:color="auto"/>
+              <w:right w:val="nil"/>
+            </w:tcBorders>
+            <w:vAlign w:val="center"/>
+          </w:tcPr>
+          <w:p>
+            <w:pPr>
+              <w:jc w:val="center"/>
+              <w:rPr>
+                <w:rFonts w:eastAsiaTheme="minorEastAsia"/>
+              </w:rPr>
+            </w:pPr>
+            <w:r>
+              <w:rPr>
+                <w:rFonts w:eastAsiaTheme="minorEastAsia"/>
+              </w:rPr>
+              <w:t>JPEG</w:t>
+            </w:r>
+            <w:r>
+              <w:rPr>
+                <w:rFonts w:eastAsiaTheme="minorEastAsia"/>
+              </w:rPr>
+              <w:br/>
+              <w:t>Quality</w:t>
+            </w:r>
+          </w:p>
+        </w:tc>
+        <w:tc>
+          <w:tcPr>
+            <w:tcW w:w="4896" w:type="dxa"/>
+            <w:tcBorders>
+              <w:top w:val="nil"/>
+              <w:left w:val="nil"/>
+              <w:bottom w:val="single" w:sz="4" w:space="0" w:color="auto"/>
+              <w:right w:val="nil"/>
+            </w:tcBorders>
+            <w:vAlign w:val="center"/>
+          </w:tcPr>
+          <w:p>
+            <w:pPr>
+              <w:jc w:val="center"/>
+              <w:rPr>
+                <w:rFonts w:eastAsiaTheme="minorEastAsia"/>
+              </w:rPr>
+            </w:pPr>
+            <m:oMathPara>
+              <m:oMath>
+                <m:r>
+                  <w:rPr>
+                    <w:rFonts w:ascii="Cambria Math" w:eastAsiaTheme="minorEastAsia" w:hAnsi="Cambria Math"/>
+                  </w:rPr>
+                  <m:t>α=0.5</m:t>
+                </m:r>
+              </m:oMath>
+            </m:oMathPara>
+          </w:p>
+        </w:tc>
+        <w:tc>
+          <w:tcPr>
+            <w:tcW w:w="4896" w:type="dxa"/>
+            <w:tcBorders>
+              <w:top w:val="nil"/>
+              <w:left w:val="nil"/>
+              <w:bottom w:val="single" w:sz="4" w:space="0" w:color="auto"/>
+              <w:right w:val="nil"/>
+            </w:tcBorders>
+            <w:vAlign w:val="center"/>
+          </w:tcPr>
+          <w:p>
+            <w:pPr>
+              <w:jc w:val="center"/>
+              <w:rPr>
+                <w:rFonts w:eastAsiaTheme="minorEastAsia"/>
+              </w:rPr>
+            </w:pPr>
+            <w:r>
+              <w:rPr>
+                <w:rFonts w:eastAsiaTheme="minorEastAsia"/>
+              </w:rPr>
+              <w:t xml:space="preserve">Adaptive </w:t>
+            </w:r>
+            <m:oMath>
+              <m:r>
+                <w:rPr>
+                  <w:rFonts w:ascii="Cambria Math" w:eastAsiaTheme="minorEastAsia" w:hAnsi="Cambria Math"/>
+                </w:rPr>
+                <m:t>α</m:t>
+              </m:r>
+            </m:oMath>
+          </w:p>
+        </w:tc>
+      </w:tr>
+      <w:tr>
+        <w:trPr>
+          <w:cantSplit/>
+          <w:trHeight w:val="1872"/>
+          <w:jc w:val="center"/>
+        </w:trPr>
+        <w:tc>
+          <w:tcPr>
+            <w:tcW w:w="901" w:type="dxa"/>
+            <w:tcBorders>
+              <w:top w:val="single" w:sz="4" w:space="0" w:color="auto"/>
+            </w:tcBorders>
+            <w:textDirection w:val="btLr"/>
+            <w:vAlign w:val="center"/>
+          </w:tcPr>
+          <w:p>
+            <w:pPr>
+              <w:ind w:left="113" w:right="113"/>
+              <w:jc w:val="center"/>
+              <w:rPr>
+                <w:rFonts w:eastAsiaTheme="minorEastAsia"/>
+              </w:rPr>
+            </w:pPr>
+            <w:r>
+              <w:rPr>
+                <w:rFonts w:eastAsiaTheme="minorEastAsia"/>
+              </w:rPr>
+              <w:t>40%</w:t>
+            </w:r>
+          </w:p>
+        </w:tc>
+        <w:tc>
+          <w:tcPr>
+            <w:tcW w:w="4896" w:type="dxa"/>
+            <w:tcBorders>
+              <w:top w:val="single" w:sz="4" w:space="0" w:color="auto"/>
+              <w:right w:val="nil"/>
+            </w:tcBorders>
+            <w:vAlign w:val="center"/>
+          </w:tcPr>
+          <w:p>
+            <w:pPr>
+              <w:jc w:val="center"/>
+              <w:rPr>
+                <w:rFonts w:eastAsiaTheme="minorEastAsia"/>
+              </w:rPr>
+            </w:pPr>
+            <w:r>
+              <w:rPr>
+                <w:rFonts w:eastAsiaTheme="minorEastAsia"/>
+                <w:noProof/>
+              </w:rPr>
+              <w:drawing>
+                <wp:inline distT="0" distB="0" distL="0" distR="0" wp14:anchorId="0C7AB386" wp14:editId="3F0152E8">
+                  <wp:extent cx="1097280" cy="1097280"/>
+                  <wp:effectExtent l="0" t="0" r="7620" b="7620"/>
+                  <wp:docPr id="2" name="Picture 2"/>
+                  <wp:cNvGraphicFramePr>
+                    <a:graphicFrameLocks xmlns:a="http://schemas.openxmlformats.org/drawingml/2006/main" noChangeAspect="1"/>
+                  </wp:cNvGraphicFramePr>
+                  <a:graphic xmlns:a="http://schemas.openxmlformats.org/drawingml/2006/main">
+                    <a:graphicData uri="http://schemas.openxmlformats.org/drawingml/2006/picture">
+                      <pic:pic xmlns:pic="http://schemas.openxmlformats.org/drawingml/2006/picture">
+                        <pic:nvPicPr>
+                          <pic:cNvPr id="2" name="40-fixed.bmp"/>
+                          <pic:cNvPicPr/>
+                        </pic:nvPicPr>
+                        <pic:blipFill>
+                          <a:blip r:embed="rId8" cstate="print">
+                            <a:extLst>
+                              <a:ext uri="{28A0092B-C50C-407E-A947-70E740481C1C}">
+                                <a14:useLocalDpi xmlns:a14="http://schemas.microsoft.com/office/drawing/2010/main" val="0"/>
+                              </a:ext>
+                            </a:extLst>
+                          </a:blip>
+                          <a:stretch>
+                            <a:fillRect/>
+                          </a:stretch>
+                        </pic:blipFill>
+                        <pic:spPr>
+                          <a:xfrm>
+                            <a:off x="0" y="0"/>
+                            <a:ext cx="1097280" cy="1097280"/>
+                          </a:xfrm>
+                          <a:prstGeom prst="rect">
+                            <a:avLst/>
+                          </a:prstGeom>
+                        </pic:spPr>
+                      </pic:pic>
+                    </a:graphicData>
+                  </a:graphic>
+                </wp:inline>
+              </w:drawing>
+            </w:r>
+          </w:p>
+        </w:tc>
+        <w:tc>
+          <w:tcPr>
+            <w:tcW w:w="4896" w:type="dxa"/>
+            <w:tcBorders>
+              <w:top w:val="single" w:sz="4" w:space="0" w:color="auto"/>
+              <w:left w:val="nil"/>
+            </w:tcBorders>
+            <w:vAlign w:val="center"/>
+          </w:tcPr>
+          <w:p>
+            <w:pPr>
+              <w:jc w:val="center"/>
+              <w:rPr>
+                <w:rFonts w:eastAsiaTheme="minorEastAsia"/>
+              </w:rPr>
+            </w:pPr>
+            <w:r>
+              <w:rPr>
+                <w:rFonts w:eastAsiaTheme="minorEastAsia"/>
+                <w:noProof/>
+              </w:rPr>
+              <w:drawing>
+                <wp:inline distT="0" distB="0" distL="0" distR="0" wp14:anchorId="2EF22BFF" wp14:editId="64734199">
+                  <wp:extent cx="1097280" cy="1097280"/>
+                  <wp:effectExtent l="0" t="0" r="7620" b="7620"/>
+                  <wp:docPr id="3" name="Picture 3"/>
+                  <wp:cNvGraphicFramePr>
+                    <a:graphicFrameLocks xmlns:a="http://schemas.openxmlformats.org/drawingml/2006/main" noChangeAspect="1"/>
+                  </wp:cNvGraphicFramePr>
+                  <a:graphic xmlns:a="http://schemas.openxmlformats.org/drawingml/2006/main">
+                    <a:graphicData uri="http://schemas.openxmlformats.org/drawingml/2006/picture">
+                      <pic:pic xmlns:pic="http://schemas.openxmlformats.org/drawingml/2006/picture">
+                        <pic:nvPicPr>
+                          <pic:cNvPr id="3" name="40-adaptive.bmp"/>
+                          <pic:cNvPicPr/>
+                        </pic:nvPicPr>
+                        <pic:blipFill>
+                          <a:blip r:embed="rId9" cstate="print">
+                            <a:extLst>
+                              <a:ext uri="{28A0092B-C50C-407E-A947-70E740481C1C}">
+                                <a14:useLocalDpi xmlns:a14="http://schemas.microsoft.com/office/drawing/2010/main" val="0"/>
+                              </a:ext>
+                            </a:extLst>
+                          </a:blip>
+                          <a:stretch>
+                            <a:fillRect/>
+                          </a:stretch>
+                        </pic:blipFill>
+                        <pic:spPr>
+                          <a:xfrm>
+                            <a:off x="0" y="0"/>
+                            <a:ext cx="1097280" cy="1097280"/>
+                          </a:xfrm>
+                          <a:prstGeom prst="rect">
+                            <a:avLst/>
+                          </a:prstGeom>
+                        </pic:spPr>
+                      </pic:pic>
+                    </a:graphicData>
+                  </a:graphic>
+                </wp:inline>
+              </w:drawing>
+            </w:r>
+          </w:p>
+        </w:tc>
+      </w:tr>
+      <w:tr>
+        <w:trPr>
+          <w:cantSplit/>
+          <w:trHeight w:val="1872"/>
+          <w:jc w:val="center"/>
+        </w:trPr>
+        <w:tc>
+          <w:tcPr>
+            <w:tcW w:w="901" w:type="dxa"/>
+            <w:textDirection w:val="btLr"/>
+            <w:vAlign w:val="center"/>
+          </w:tcPr>
+          <w:p>
+            <w:pPr>
+              <w:ind w:left="113" w:right="113"/>
+              <w:jc w:val="center"/>
+              <w:rPr>
+                <w:rFonts w:eastAsiaTheme="minorEastAsia"/>
+              </w:rPr>
+            </w:pPr>
+            <w:r>
+              <w:rPr>
+                <w:rFonts w:eastAsiaTheme="minorEastAsia"/>
+              </w:rPr>
+              <w:t>60%</w:t>
+            </w:r>
+          </w:p>
+        </w:tc>
+        <w:tc>
+          <w:tcPr>
+            <w:tcW w:w="4896" w:type="dxa"/>
+            <w:tcBorders>
+              <w:right w:val="nil"/>
+            </w:tcBorders>
+            <w:vAlign w:val="center"/>
+          </w:tcPr>
+          <w:p>
+            <w:pPr>
+              <w:jc w:val="center"/>
+              <w:rPr>
+                <w:rFonts w:eastAsiaTheme="minorEastAsia"/>
+              </w:rPr>
+            </w:pPr>
+            <w:r>
+              <w:rPr>
+                <w:rFonts w:eastAsiaTheme="minorEastAsia"/>
+                <w:noProof/>
+              </w:rPr>
+              <w:drawing>
+                <wp:inline distT="0" distB="0" distL="0" distR="0" wp14:anchorId="6B04A1A4" wp14:editId="6C12AC36">
+                  <wp:extent cx="1097280" cy="1097280"/>
+                  <wp:effectExtent l="0" t="0" r="7620" b="7620"/>
+                  <wp:docPr id="4" name="Picture 4"/>
+                  <wp:cNvGraphicFramePr>
+                    <a:graphicFrameLocks xmlns:a="http://schemas.openxmlformats.org/drawingml/2006/main" noChangeAspect="1"/>
+                  </wp:cNvGraphicFramePr>
+                  <a:graphic xmlns:a="http://schemas.openxmlformats.org/drawingml/2006/main">
+                    <a:graphicData uri="http://schemas.openxmlformats.org/drawingml/2006/picture">
+                      <pic:pic xmlns:pic="http://schemas.openxmlformats.org/drawingml/2006/picture">
+                        <pic:nvPicPr>
+                          <pic:cNvPr id="4" name="60-fixed.bmp"/>
+                          <pic:cNvPicPr/>
+                        </pic:nvPicPr>
+                        <pic:blipFill>
+                          <a:blip r:embed="rId10" cstate="print">
+                            <a:extLst>
+                              <a:ext uri="{28A0092B-C50C-407E-A947-70E740481C1C}">
+                                <a14:useLocalDpi xmlns:a14="http://schemas.microsoft.com/office/drawing/2010/main" val="0"/>
+                              </a:ext>
+                            </a:extLst>
+                          </a:blip>
+                          <a:stretch>
+                            <a:fillRect/>
+                          </a:stretch>
+                        </pic:blipFill>
+                        <pic:spPr>
+                          <a:xfrm>
+                            <a:off x="0" y="0"/>
+                            <a:ext cx="1097280" cy="1097280"/>
+                          </a:xfrm>
+                          <a:prstGeom prst="rect">
+                            <a:avLst/>
+                          </a:prstGeom>
+                        </pic:spPr>
+                      </pic:pic>
+                    </a:graphicData>
+                  </a:graphic>
+                </wp:inline>
+              </w:drawing>
+            </w:r>
+          </w:p>
+        </w:tc>
+        <w:tc>
+          <w:tcPr>
+            <w:tcW w:w="4896" w:type="dxa"/>
+            <w:tcBorders>
+              <w:left w:val="nil"/>
+            </w:tcBorders>
+            <w:vAlign w:val="center"/>
+          </w:tcPr>
+          <w:p>
+            <w:pPr>
+              <w:jc w:val="center"/>
+              <w:rPr>
+                <w:rFonts w:eastAsiaTheme="minorEastAsia"/>
+              </w:rPr>
+            </w:pPr>
+            <w:r>
+              <w:rPr>
+                <w:rFonts w:eastAsiaTheme="minorEastAsia"/>
+                <w:noProof/>
+              </w:rPr>
+              <w:drawing>
+                <wp:inline distT="0" distB="0" distL="0" distR="0" wp14:anchorId="6F639DFC" wp14:editId="1538FFAD">
+                  <wp:extent cx="1097280" cy="1097280"/>
+                  <wp:effectExtent l="0" t="0" r="7620" b="7620"/>
+                  <wp:docPr id="5" name="Picture 5"/>
+                  <wp:cNvGraphicFramePr>
+                    <a:graphicFrameLocks xmlns:a="http://schemas.openxmlformats.org/drawingml/2006/main" noChangeAspect="1"/>
+                  </wp:cNvGraphicFramePr>
+                  <a:graphic xmlns:a="http://schemas.openxmlformats.org/drawingml/2006/main">
+                    <a:graphicData uri="http://schemas.openxmlformats.org/drawingml/2006/picture">
+                      <pic:pic xmlns:pic="http://schemas.openxmlformats.org/drawingml/2006/picture">
+                        <pic:nvPicPr>
+                          <pic:cNvPr id="5" name="60-adaptive.bmp"/>
+                          <pic:cNvPicPr/>
+                        </pic:nvPicPr>
+                        <pic:blipFill>
+                          <a:blip r:embed="rId11" cstate="print">
+                            <a:extLst>
+                              <a:ext uri="{28A0092B-C50C-407E-A947-70E740481C1C}">
+                                <a14:useLocalDpi xmlns:a14="http://schemas.microsoft.com/office/drawing/2010/main" val="0"/>
+                              </a:ext>
+                            </a:extLst>
+                          </a:blip>
+                          <a:stretch>
+                            <a:fillRect/>
+                          </a:stretch>
+                        </pic:blipFill>
+                        <pic:spPr>
+                          <a:xfrm>
+                            <a:off x="0" y="0"/>
+                            <a:ext cx="1097280" cy="1097280"/>
+                          </a:xfrm>
+                          <a:prstGeom prst="rect">
+                            <a:avLst/>
+                          </a:prstGeom>
+                        </pic:spPr>
+                      </pic:pic>
+                    </a:graphicData>
+                  </a:graphic>
+                </wp:inline>
+              </w:drawing>
+            </w:r>
+          </w:p>
+        </w:tc>
+      </w:tr>
+      <w:tr>
+        <w:trPr>
+          <w:cantSplit/>
+          <w:trHeight w:val="1872"/>
+          <w:jc w:val="center"/>
+        </w:trPr>
+        <w:tc>
+          <w:tcPr>
+            <w:tcW w:w="901" w:type="dxa"/>
+            <w:textDirection w:val="btLr"/>
+            <w:vAlign w:val="center"/>
+          </w:tcPr>
+          <w:p>
+            <w:pPr>
+              <w:ind w:left="113" w:right="113"/>
+              <w:jc w:val="center"/>
+              <w:rPr>
+                <w:rFonts w:eastAsiaTheme="minorEastAsia"/>
+              </w:rPr>
+            </w:pPr>
+            <w:r>
+              <w:rPr>
+                <w:rFonts w:eastAsiaTheme="minorEastAsia"/>
+              </w:rPr>
+              <w:t>80%</w:t>
+            </w:r>
+          </w:p>
+        </w:tc>
+        <w:tc>
+          <w:tcPr>
+            <w:tcW w:w="4896" w:type="dxa"/>
+            <w:tcBorders>
+              <w:right w:val="nil"/>
+            </w:tcBorders>
+            <w:vAlign w:val="center"/>
+          </w:tcPr>
+          <w:p>
+            <w:pPr>
+              <w:jc w:val="center"/>
+              <w:rPr>
+                <w:rFonts w:eastAsiaTheme="minorEastAsia"/>
+              </w:rPr>
+            </w:pPr>
+            <w:r>
+              <w:rPr>
+                <w:rFonts w:eastAsiaTheme="minorEastAsia"/>
+                <w:noProof/>
+              </w:rPr>
+              <w:drawing>
+                <wp:inline distT="0" distB="0" distL="0" distR="0" wp14:anchorId="7ADED071" wp14:editId="36188CFC">
+                  <wp:extent cx="1097280" cy="1097280"/>
+                  <wp:effectExtent l="0" t="0" r="7620" b="7620"/>
+                  <wp:docPr id="7" name="Picture 7"/>
+                  <wp:cNvGraphicFramePr>
+                    <a:graphicFrameLocks xmlns:a="http://schemas.openxmlformats.org/drawingml/2006/main" noChangeAspect="1"/>
+                  </wp:cNvGraphicFramePr>
+                  <a:graphic xmlns:a="http://schemas.openxmlformats.org/drawingml/2006/main">
+                    <a:graphicData uri="http://schemas.openxmlformats.org/drawingml/2006/picture">
+                      <pic:pic xmlns:pic="http://schemas.openxmlformats.org/drawingml/2006/picture">
+                        <pic:nvPicPr>
+                          <pic:cNvPr id="7" name="80-fixed.bmp"/>
+                          <pic:cNvPicPr/>
+                        </pic:nvPicPr>
+                        <pic:blipFill>
+                          <a:blip r:embed="rId12" cstate="print">
+                            <a:extLst>
+                              <a:ext uri="{28A0092B-C50C-407E-A947-70E740481C1C}">
+                                <a14:useLocalDpi xmlns:a14="http://schemas.microsoft.com/office/drawing/2010/main" val="0"/>
+                              </a:ext>
+                            </a:extLst>
+                          </a:blip>
+                          <a:stretch>
+                            <a:fillRect/>
+                          </a:stretch>
+                        </pic:blipFill>
+                        <pic:spPr>
+                          <a:xfrm>
+                            <a:off x="0" y="0"/>
+                            <a:ext cx="1097280" cy="1097280"/>
+                          </a:xfrm>
+                          <a:prstGeom prst="rect">
+                            <a:avLst/>
+                          </a:prstGeom>
+                        </pic:spPr>
+                      </pic:pic>
+                    </a:graphicData>
+                  </a:graphic>
+                </wp:inline>
+              </w:drawing>
+            </w:r>
+          </w:p>
+        </w:tc>
+        <w:tc>
+          <w:tcPr>
+            <w:tcW w:w="4896" w:type="dxa"/>
+            <w:tcBorders>
+              <w:left w:val="nil"/>
+            </w:tcBorders>
+            <w:vAlign w:val="center"/>
+          </w:tcPr>
+          <w:p>
+            <w:pPr>
+              <w:jc w:val="center"/>
+              <w:rPr>
+                <w:rFonts w:eastAsiaTheme="minorEastAsia"/>
+              </w:rPr>
+            </w:pPr>
+            <w:r>
+              <w:rPr>
+                <w:rFonts w:eastAsiaTheme="minorEastAsia"/>
+                <w:noProof/>
+              </w:rPr>
+              <w:drawing>
+                <wp:inline distT="0" distB="0" distL="0" distR="0" wp14:anchorId="0A95782C" wp14:editId="277DFE2E">
+                  <wp:extent cx="1097280" cy="1097280"/>
+                  <wp:effectExtent l="0" t="0" r="7620" b="7620"/>
+                  <wp:docPr id="6" name="Picture 6"/>
+                  <wp:cNvGraphicFramePr>
+                    <a:graphicFrameLocks xmlns:a="http://schemas.openxmlformats.org/drawingml/2006/main" noChangeAspect="1"/>
+                  </wp:cNvGraphicFramePr>
+                  <a:graphic xmlns:a="http://schemas.openxmlformats.org/drawingml/2006/main">
+                    <a:graphicData uri="http://schemas.openxmlformats.org/drawingml/2006/picture">
+                      <pic:pic xmlns:pic="http://schemas.openxmlformats.org/drawingml/2006/picture">
+                        <pic:nvPicPr>
+                          <pic:cNvPr id="6" name="80-adaptive.bmp"/>
+                          <pic:cNvPicPr/>
+                        </pic:nvPicPr>
+                        <pic:blipFill>
+                          <a:blip r:embed="rId13" cstate="print">
+                            <a:extLst>
+                              <a:ext uri="{28A0092B-C50C-407E-A947-70E740481C1C}">
+                                <a14:useLocalDpi xmlns:a14="http://schemas.microsoft.com/office/drawing/2010/main" val="0"/>
+                              </a:ext>
+                            </a:extLst>
+                          </a:blip>
+                          <a:stretch>
+                            <a:fillRect/>
+                          </a:stretch>
+                        </pic:blipFill>
+                        <pic:spPr>
+                          <a:xfrm>
+                            <a:off x="0" y="0"/>
+                            <a:ext cx="1097280" cy="1097280"/>
+                          </a:xfrm>
+                          <a:prstGeom prst="rect">
+                            <a:avLst/>
+                          </a:prstGeom>
+                        </pic:spPr>
+                      </pic:pic>
+                    </a:graphicData>
+                  </a:graphic>
+                </wp:inline>
+              </w:drawing>
+            </w:r>
+          </w:p>
+        </w:tc>
+      </w:tr>
+      <w:tr>
+        <w:trPr>
+          <w:cantSplit/>
+          <w:trHeight w:val="1872"/>
+          <w:jc w:val="center"/>
+        </w:trPr>
+        <w:tc>
+          <w:tcPr>
+            <w:tcW w:w="901" w:type="dxa"/>
+            <w:textDirection w:val="btLr"/>
+            <w:vAlign w:val="center"/>
+          </w:tcPr>
+          <w:p>
+            <w:pPr>
+              <w:ind w:left="113" w:right="113"/>
+              <w:jc w:val="center"/>
+              <w:rPr>
+                <w:rFonts w:eastAsiaTheme="minorEastAsia"/>
+              </w:rPr>
+            </w:pPr>
+            <w:r>
+              <w:rPr>
+                <w:rFonts w:eastAsiaTheme="minorEastAsia"/>
+              </w:rPr>
+              <w:t>100%</w:t>
+            </w:r>
+          </w:p>
+        </w:tc>
+        <w:tc>
+          <w:tcPr>
+            <w:tcW w:w="4896" w:type="dxa"/>
+            <w:tcBorders>
+              <w:right w:val="nil"/>
+            </w:tcBorders>
+            <w:vAlign w:val="center"/>
+          </w:tcPr>
+          <w:p>
+            <w:pPr>
+              <w:jc w:val="center"/>
+              <w:rPr>
+                <w:rFonts w:eastAsiaTheme="minorEastAsia"/>
+              </w:rPr>
+            </w:pPr>
+            <w:r>
+              <w:rPr>
+                <w:rFonts w:eastAsiaTheme="minorEastAsia"/>
+                <w:noProof/>
+              </w:rPr>
+              <w:drawing>
+                <wp:inline distT="0" distB="0" distL="0" distR="0" wp14:anchorId="398B942D" wp14:editId="6F02A4A2">
+                  <wp:extent cx="1097280" cy="1097280"/>
+                  <wp:effectExtent l="0" t="0" r="7620" b="7620"/>
+                  <wp:docPr id="9" name="Picture 9"/>
+                  <wp:cNvGraphicFramePr>
+                    <a:graphicFrameLocks xmlns:a="http://schemas.openxmlformats.org/drawingml/2006/main" noChangeAspect="1"/>
+                  </wp:cNvGraphicFramePr>
+                  <a:graphic xmlns:a="http://schemas.openxmlformats.org/drawingml/2006/main">
+                    <a:graphicData uri="http://schemas.openxmlformats.org/drawingml/2006/picture">
+                      <pic:pic xmlns:pic="http://schemas.openxmlformats.org/drawingml/2006/picture">
+                        <pic:nvPicPr>
+                          <pic:cNvPr id="9" name="100-fixed.bmp"/>
+                          <pic:cNvPicPr/>
+                        </pic:nvPicPr>
+                        <pic:blipFill>
+                          <a:blip r:embed="rId14" cstate="print">
+                            <a:extLst>
+                              <a:ext uri="{28A0092B-C50C-407E-A947-70E740481C1C}">
+                                <a14:useLocalDpi xmlns:a14="http://schemas.microsoft.com/office/drawing/2010/main" val="0"/>
+                              </a:ext>
+                            </a:extLst>
+                          </a:blip>
+                          <a:stretch>
+                            <a:fillRect/>
+                          </a:stretch>
+                        </pic:blipFill>
+                        <pic:spPr>
+                          <a:xfrm>
+                            <a:off x="0" y="0"/>
+                            <a:ext cx="1097280" cy="1097280"/>
+                          </a:xfrm>
+                          <a:prstGeom prst="rect">
+                            <a:avLst/>
+                          </a:prstGeom>
+                        </pic:spPr>
+                      </pic:pic>
+                    </a:graphicData>
+                  </a:graphic>
+                </wp:inline>
+              </w:drawing>
+            </w:r>
+          </w:p>
+        </w:tc>
+        <w:tc>
+          <w:tcPr>
+            <w:tcW w:w="4896" w:type="dxa"/>
+            <w:tcBorders>
+              <w:left w:val="nil"/>
+            </w:tcBorders>
+            <w:vAlign w:val="center"/>
+          </w:tcPr>
+          <w:p>
+            <w:pPr>
+              <w:jc w:val="center"/>
+              <w:rPr>
+                <w:rFonts w:eastAsiaTheme="minorEastAsia"/>
+              </w:rPr>
+            </w:pPr>
+            <w:r>
+              <w:rPr>
+                <w:rFonts w:eastAsiaTheme="minorEastAsia"/>
+                <w:noProof/>
+              </w:rPr>
+              <w:drawing>
+                <wp:inline distT="0" distB="0" distL="0" distR="0" wp14:anchorId="7AC85DAA" wp14:editId="60482F92">
+                  <wp:extent cx="1097280" cy="1097280"/>
+                  <wp:effectExtent l="0" t="0" r="7620" b="7620"/>
+                  <wp:docPr id="8" name="Picture 8"/>
+                  <wp:cNvGraphicFramePr>
+                    <a:graphicFrameLocks xmlns:a="http://schemas.openxmlformats.org/drawingml/2006/main" noChangeAspect="1"/>
+                  </wp:cNvGraphicFramePr>
+                  <a:graphic xmlns:a="http://schemas.openxmlformats.org/drawingml/2006/main">
+                    <a:graphicData uri="http://schemas.openxmlformats.org/drawingml/2006/picture">
+                      <pic:pic xmlns:pic="http://schemas.openxmlformats.org/drawingml/2006/picture">
+                        <pic:nvPicPr>
+                          <pic:cNvPr id="8" name="100-adaptive.bmp"/>
+                          <pic:cNvPicPr/>
+                        </pic:nvPicPr>
+                        <pic:blipFill>
+                          <a:blip r:embed="rId15" cstate="print">
+                            <a:extLst>
+                              <a:ext uri="{28A0092B-C50C-407E-A947-70E740481C1C}">
+                                <a14:useLocalDpi xmlns:a14="http://schemas.microsoft.com/office/drawing/2010/main" val="0"/>
+                              </a:ext>
+                            </a:extLst>
+                          </a:blip>
+                          <a:stretch>
+                            <a:fillRect/>
+                          </a:stretch>
+                        </pic:blipFill>
+                        <pic:spPr>
+                          <a:xfrm>
+                            <a:off x="0" y="0"/>
+                            <a:ext cx="1097280" cy="1097280"/>
+                          </a:xfrm>
+                          <a:prstGeom prst="rect">
+                            <a:avLst/>
+                          </a:prstGeom>
+                        </pic:spPr>
+                      </pic:pic>
+                    </a:graphicData>
+                  </a:graphic>
+                </wp:inline>
+              </w:drawing>
+            </w:r>
+          </w:p>
+        </w:tc>
+      </w:tr>
+    </w:tbl>
     <w:p>
       <w:pPr>
-        <w:pStyle w:val="ListParagraph"/>
-        <w:numPr>
-          <w:ilvl w:val="0"/>
-          <w:numId w:val="1"/>
-        </w:numPr>
         <w:jc w:val="both"/>
         <w:rPr>
           <w:rFonts w:eastAsiaTheme="minorEastAsia"/>
         </w:rPr>
       </w:pPr>
       <w:r>
-        <w:t xml:space="preserve">In rare cases </w:t>
+        <w:rPr>
+          <w:rFonts w:eastAsiaTheme="minorEastAsia"/>
+        </w:rPr>
+        <w:t xml:space="preserve"> </w:t>
       </w:r>
+    </w:p>
+    <w:p>
+      <w:pPr>
+        <w:rPr>
+          <w:rFonts w:eastAsiaTheme="minorEastAsia"/>
+          <w:b/>
+          <w:bCs/>
+        </w:rPr>
+      </w:pPr>
       <w:r>
-        <w:t xml:space="preserve">where we’re dealing with a perfectly black patch, for which all DCT coefficients will be equal to zero, some value is drawn from the range </w:t>
+        <w:rPr>
+          <w:rFonts w:eastAsiaTheme="minorEastAsia"/>
+          <w:b/>
+          <w:bCs/>
+        </w:rPr>
+        <w:br w:type="page"/>
       </w:r>
-      <m:oMath>
-        <m:d>
-          <m:dPr>
-            <m:begChr m:val="["/>
-            <m:endChr m:val="]"/>
-            <m:ctrlPr>
-              <w:rPr>
-                <w:rFonts w:ascii="Cambria Math" w:hAnsi="Cambria Math"/>
-                <w:i/>
-              </w:rPr>
-            </m:ctrlPr>
-          </m:dPr>
-          <m:e>
-            <m:r>
-              <w:rPr>
-                <w:rFonts w:ascii="Cambria Math" w:hAnsi="Cambria Math"/>
-              </w:rPr>
-              <m:t>10,1000</m:t>
-            </m:r>
-          </m:e>
-        </m:d>
-      </m:oMath>
+    </w:p>
+    <w:tbl>
+      <w:tblPr>
+        <w:tblStyle w:val="TableGrid"/>
+        <w:tblW w:w="0" w:type="auto"/>
+        <w:tblLook w:val="04A0" w:firstRow="1" w:lastRow="0" w:firstColumn="1" w:lastColumn="0" w:noHBand="0" w:noVBand="1"/>
+      </w:tblPr>
+      <w:tblGrid>
+        <w:gridCol w:w="5395"/>
+        <w:gridCol w:w="5395"/>
+      </w:tblGrid>
+      <w:tr>
+        <w:trPr>
+          <w:trHeight w:val="2592"/>
+        </w:trPr>
+        <w:tc>
+          <w:tcPr>
+            <w:tcW w:w="5395" w:type="dxa"/>
+            <w:vMerge w:val="restart"/>
+            <w:tcBorders>
+              <w:top w:val="nil"/>
+              <w:left w:val="nil"/>
+              <w:bottom w:val="nil"/>
+              <w:right w:val="nil"/>
+            </w:tcBorders>
+            <w:vAlign w:val="center"/>
+          </w:tcPr>
+          <w:p>
+            <w:pPr>
+              <w:jc w:val="both"/>
+              <w:rPr>
+                <w:rFonts w:eastAsiaTheme="minorEastAsia"/>
+              </w:rPr>
+            </w:pPr>
+            <w:r>
+              <w:rPr>
+                <w:b/>
+                <w:bCs/>
+                <w:color w:val="000000" w:themeColor="text1"/>
+              </w:rPr>
+              <w:lastRenderedPageBreak/>
+              <w:t>DCT Adjustment</w:t>
+            </w:r>
+            <w:r>
+              <w:rPr>
+                <w:b/>
+                <w:bCs/>
+                <w:color w:val="000000" w:themeColor="text1"/>
+              </w:rPr>
+              <w:t>s:</w:t>
+            </w:r>
+            <w:r>
+              <w:t xml:space="preserve"> In order to cause the least amount of distortions within the blocks, we filled the target coefficients of the DCT with the maximum and minimum values found within a special region of the patch. The selection of this region is governed by the </w:t>
+            </w:r>
+            <m:oMath>
+              <m:r>
+                <w:rPr>
+                  <w:rFonts w:ascii="Cambria Math" w:hAnsi="Cambria Math"/>
+                </w:rPr>
+                <m:t>α</m:t>
+              </m:r>
+            </m:oMath>
+            <w:r>
+              <w:t xml:space="preserve"> rate, which can be any value within the range </w:t>
+            </w:r>
+            <m:oMath>
+              <m:d>
+                <m:dPr>
+                  <m:begChr m:val="["/>
+                  <m:endChr m:val="]"/>
+                  <m:ctrlPr>
+                    <w:rPr>
+                      <w:rFonts w:ascii="Cambria Math" w:hAnsi="Cambria Math"/>
+                      <w:i/>
+                    </w:rPr>
+                  </m:ctrlPr>
+                </m:dPr>
+                <m:e>
+                  <m:r>
+                    <w:rPr>
+                      <w:rFonts w:ascii="Cambria Math" w:hAnsi="Cambria Math"/>
+                    </w:rPr>
+                    <m:t>0,1</m:t>
+                  </m:r>
+                </m:e>
+              </m:d>
+            </m:oMath>
+            <w:r>
+              <w:rPr>
+                <w:rFonts w:eastAsiaTheme="minorEastAsia"/>
+              </w:rPr>
+              <w:t xml:space="preserve">. The larger </w:t>
+            </w:r>
+            <m:oMath>
+              <m:r>
+                <w:rPr>
+                  <w:rFonts w:ascii="Cambria Math" w:eastAsiaTheme="minorEastAsia" w:hAnsi="Cambria Math"/>
+                </w:rPr>
+                <m:t>α</m:t>
+              </m:r>
+            </m:oMath>
+            <w:r>
+              <w:rPr>
+                <w:rFonts w:eastAsiaTheme="minorEastAsia"/>
+              </w:rPr>
+              <w:t xml:space="preserve"> becomes, the more low-frequency components the selection region includes. The figure below illustrates this process with an example.</w:t>
+            </w:r>
+          </w:p>
+          <w:p>
+            <w:pPr>
+              <w:jc w:val="both"/>
+              <w:rPr>
+                <w:rFonts w:eastAsiaTheme="minorEastAsia"/>
+              </w:rPr>
+            </w:pPr>
+            <w:r>
+              <w:t xml:space="preserve">In rare cases where we’re dealing with a perfectly black patch, for which all DCT coefficients will be equal to zero, some value is drawn from the range </w:t>
+            </w:r>
+            <m:oMath>
+              <m:d>
+                <m:dPr>
+                  <m:begChr m:val="["/>
+                  <m:endChr m:val="]"/>
+                  <m:ctrlPr>
+                    <w:rPr>
+                      <w:rFonts w:ascii="Cambria Math" w:hAnsi="Cambria Math"/>
+                      <w:i/>
+                    </w:rPr>
+                  </m:ctrlPr>
+                </m:dPr>
+                <m:e>
+                  <m:r>
+                    <w:rPr>
+                      <w:rFonts w:ascii="Cambria Math" w:hAnsi="Cambria Math"/>
+                    </w:rPr>
+                    <m:t>10,1000</m:t>
+                  </m:r>
+                </m:e>
+              </m:d>
+            </m:oMath>
+            <w:r>
+              <w:rPr>
+                <w:rFonts w:eastAsiaTheme="minorEastAsia"/>
+              </w:rPr>
+              <w:t xml:space="preserve"> and used for the target coefficient that must be larger. The other target will simply be filled with zero. How large this number gets is again controlled by the alpha rate.</w:t>
+            </w:r>
+          </w:p>
+          <w:p>
+            <w:pPr>
+              <w:jc w:val="both"/>
+              <w:rPr>
+                <w:color w:val="000000" w:themeColor="text1"/>
+              </w:rPr>
+            </w:pPr>
+            <w:r>
+              <w:rPr>
+                <w:rFonts w:eastAsiaTheme="minorEastAsia"/>
+              </w:rPr>
+              <w:t>On the other hand</w:t>
+            </w:r>
+            <w:r>
+              <w:rPr>
+                <w:rFonts w:eastAsiaTheme="minorEastAsia"/>
+              </w:rPr>
+              <w:t>, when the minimum and the maximum values of the selection region are the same, the maximum is either doubled or halved, according to the sign of the values.</w:t>
+            </w:r>
+          </w:p>
+        </w:tc>
+        <w:tc>
+          <w:tcPr>
+            <w:tcW w:w="5395" w:type="dxa"/>
+            <w:tcBorders>
+              <w:top w:val="nil"/>
+              <w:left w:val="nil"/>
+              <w:bottom w:val="nil"/>
+              <w:right w:val="nil"/>
+            </w:tcBorders>
+            <w:vAlign w:val="center"/>
+          </w:tcPr>
+          <w:tbl>
+            <w:tblPr>
+              <w:tblStyle w:val="TableGrid"/>
+              <w:tblW w:w="0" w:type="auto"/>
+              <w:jc w:val="center"/>
+              <w:tblLook w:val="04A0" w:firstRow="1" w:lastRow="0" w:firstColumn="1" w:lastColumn="0" w:noHBand="0" w:noVBand="1"/>
+            </w:tblPr>
+            <w:tblGrid>
+              <w:gridCol w:w="288"/>
+              <w:gridCol w:w="288"/>
+              <w:gridCol w:w="288"/>
+              <w:gridCol w:w="288"/>
+              <w:gridCol w:w="288"/>
+              <w:gridCol w:w="288"/>
+              <w:gridCol w:w="288"/>
+              <w:gridCol w:w="288"/>
+            </w:tblGrid>
+            <w:tr>
+              <w:trPr>
+                <w:jc w:val="center"/>
+              </w:trPr>
+              <w:tc>
+                <w:tcPr>
+                  <w:tcW w:w="288" w:type="dxa"/>
+                </w:tcPr>
+                <w:p>
+                  <w:pPr>
+                    <w:jc w:val="center"/>
+                    <w:rPr>
+                      <w:color w:val="000000" w:themeColor="text1"/>
+                    </w:rPr>
+                  </w:pPr>
+                </w:p>
+              </w:tc>
+              <w:tc>
+                <w:tcPr>
+                  <w:tcW w:w="288" w:type="dxa"/>
+                  <w:shd w:val="clear" w:color="auto" w:fill="0D0D0D" w:themeFill="text1" w:themeFillTint="F2"/>
+                </w:tcPr>
+                <w:p>
+                  <w:pPr>
+                    <w:jc w:val="center"/>
+                    <w:rPr>
+                      <w:color w:val="000000" w:themeColor="text1"/>
+                    </w:rPr>
+                  </w:pPr>
+                </w:p>
+              </w:tc>
+              <w:tc>
+                <w:tcPr>
+                  <w:tcW w:w="288" w:type="dxa"/>
+                  <w:shd w:val="clear" w:color="auto" w:fill="404040" w:themeFill="text1" w:themeFillTint="BF"/>
+                </w:tcPr>
+                <w:p>
+                  <w:pPr>
+                    <w:jc w:val="center"/>
+                    <w:rPr>
+                      <w:color w:val="000000" w:themeColor="text1"/>
+                    </w:rPr>
+                  </w:pPr>
+                </w:p>
+              </w:tc>
+              <w:tc>
+                <w:tcPr>
+                  <w:tcW w:w="288" w:type="dxa"/>
+                  <w:shd w:val="clear" w:color="auto" w:fill="808080" w:themeFill="background1" w:themeFillShade="80"/>
+                </w:tcPr>
+                <w:p>
+                  <w:pPr>
+                    <w:jc w:val="center"/>
+                    <w:rPr>
+                      <w:color w:val="000000" w:themeColor="text1"/>
+                    </w:rPr>
+                  </w:pPr>
+                </w:p>
+              </w:tc>
+              <w:tc>
+                <w:tcPr>
+                  <w:tcW w:w="288" w:type="dxa"/>
+                  <w:shd w:val="clear" w:color="auto" w:fill="BFBFBF" w:themeFill="background1" w:themeFillShade="BF"/>
+                </w:tcPr>
+                <w:p>
+                  <w:pPr>
+                    <w:jc w:val="center"/>
+                    <w:rPr>
+                      <w:color w:val="000000" w:themeColor="text1"/>
+                    </w:rPr>
+                  </w:pPr>
+                </w:p>
+              </w:tc>
+              <w:tc>
+                <w:tcPr>
+                  <w:tcW w:w="288" w:type="dxa"/>
+                  <w:shd w:val="clear" w:color="auto" w:fill="BFBFBF" w:themeFill="background1" w:themeFillShade="BF"/>
+                </w:tcPr>
+                <w:p>
+                  <w:pPr>
+                    <w:jc w:val="center"/>
+                    <w:rPr>
+                      <w:color w:val="000000" w:themeColor="text1"/>
+                    </w:rPr>
+                  </w:pPr>
+                </w:p>
+              </w:tc>
+              <w:tc>
+                <w:tcPr>
+                  <w:tcW w:w="288" w:type="dxa"/>
+                  <w:shd w:val="clear" w:color="auto" w:fill="BFBFBF" w:themeFill="background1" w:themeFillShade="BF"/>
+                </w:tcPr>
+                <w:p>
+                  <w:pPr>
+                    <w:jc w:val="center"/>
+                    <w:rPr>
+                      <w:color w:val="000000" w:themeColor="text1"/>
+                    </w:rPr>
+                  </w:pPr>
+                </w:p>
+              </w:tc>
+              <w:tc>
+                <w:tcPr>
+                  <w:tcW w:w="288" w:type="dxa"/>
+                  <w:shd w:val="clear" w:color="auto" w:fill="BFBFBF" w:themeFill="background1" w:themeFillShade="BF"/>
+                </w:tcPr>
+                <w:p>
+                  <w:pPr>
+                    <w:jc w:val="center"/>
+                    <w:rPr>
+                      <w:color w:val="000000" w:themeColor="text1"/>
+                    </w:rPr>
+                  </w:pPr>
+                </w:p>
+              </w:tc>
+            </w:tr>
+            <w:tr>
+              <w:trPr>
+                <w:jc w:val="center"/>
+              </w:trPr>
+              <w:tc>
+                <w:tcPr>
+                  <w:tcW w:w="288" w:type="dxa"/>
+                  <w:shd w:val="clear" w:color="auto" w:fill="0D0D0D" w:themeFill="text1" w:themeFillTint="F2"/>
+                </w:tcPr>
+                <w:p>
+                  <w:pPr>
+                    <w:jc w:val="center"/>
+                    <w:rPr>
+                      <w:color w:val="000000" w:themeColor="text1"/>
+                    </w:rPr>
+                  </w:pPr>
+                </w:p>
+              </w:tc>
+              <w:tc>
+                <w:tcPr>
+                  <w:tcW w:w="288" w:type="dxa"/>
+                  <w:shd w:val="clear" w:color="auto" w:fill="0D0D0D" w:themeFill="text1" w:themeFillTint="F2"/>
+                </w:tcPr>
+                <w:p>
+                  <w:pPr>
+                    <w:jc w:val="center"/>
+                    <w:rPr>
+                      <w:color w:val="000000" w:themeColor="text1"/>
+                    </w:rPr>
+                  </w:pPr>
+                </w:p>
+              </w:tc>
+              <w:tc>
+                <w:tcPr>
+                  <w:tcW w:w="288" w:type="dxa"/>
+                  <w:shd w:val="clear" w:color="auto" w:fill="404040" w:themeFill="text1" w:themeFillTint="BF"/>
+                </w:tcPr>
+                <w:p>
+                  <w:pPr>
+                    <w:jc w:val="center"/>
+                    <w:rPr>
+                      <w:color w:val="000000" w:themeColor="text1"/>
+                    </w:rPr>
+                  </w:pPr>
+                </w:p>
+              </w:tc>
+              <w:tc>
+                <w:tcPr>
+                  <w:tcW w:w="288" w:type="dxa"/>
+                  <w:shd w:val="clear" w:color="auto" w:fill="808080" w:themeFill="background1" w:themeFillShade="80"/>
+                </w:tcPr>
+                <w:p>
+                  <w:pPr>
+                    <w:jc w:val="center"/>
+                    <w:rPr>
+                      <w:color w:val="000000" w:themeColor="text1"/>
+                    </w:rPr>
+                  </w:pPr>
+                </w:p>
+              </w:tc>
+              <w:tc>
+                <w:tcPr>
+                  <w:tcW w:w="288" w:type="dxa"/>
+                  <w:shd w:val="clear" w:color="auto" w:fill="BFBFBF" w:themeFill="background1" w:themeFillShade="BF"/>
+                </w:tcPr>
+                <w:p>
+                  <w:pPr>
+                    <w:jc w:val="center"/>
+                    <w:rPr>
+                      <w:color w:val="000000" w:themeColor="text1"/>
+                    </w:rPr>
+                  </w:pPr>
+                </w:p>
+              </w:tc>
+              <w:tc>
+                <w:tcPr>
+                  <w:tcW w:w="288" w:type="dxa"/>
+                  <w:shd w:val="clear" w:color="auto" w:fill="BFBFBF" w:themeFill="background1" w:themeFillShade="BF"/>
+                </w:tcPr>
+                <w:p>
+                  <w:pPr>
+                    <w:jc w:val="center"/>
+                    <w:rPr>
+                      <w:color w:val="000000" w:themeColor="text1"/>
+                    </w:rPr>
+                  </w:pPr>
+                </w:p>
+              </w:tc>
+              <w:tc>
+                <w:tcPr>
+                  <w:tcW w:w="288" w:type="dxa"/>
+                  <w:shd w:val="clear" w:color="auto" w:fill="BFBFBF" w:themeFill="background1" w:themeFillShade="BF"/>
+                </w:tcPr>
+                <w:p>
+                  <w:pPr>
+                    <w:jc w:val="center"/>
+                    <w:rPr>
+                      <w:color w:val="000000" w:themeColor="text1"/>
+                    </w:rPr>
+                  </w:pPr>
+                </w:p>
+              </w:tc>
+              <w:tc>
+                <w:tcPr>
+                  <w:tcW w:w="288" w:type="dxa"/>
+                  <w:shd w:val="clear" w:color="auto" w:fill="BFBFBF" w:themeFill="background1" w:themeFillShade="BF"/>
+                </w:tcPr>
+                <w:p>
+                  <w:pPr>
+                    <w:jc w:val="center"/>
+                    <w:rPr>
+                      <w:color w:val="000000" w:themeColor="text1"/>
+                    </w:rPr>
+                  </w:pPr>
+                </w:p>
+              </w:tc>
+            </w:tr>
+            <w:tr>
+              <w:trPr>
+                <w:jc w:val="center"/>
+              </w:trPr>
+              <w:tc>
+                <w:tcPr>
+                  <w:tcW w:w="288" w:type="dxa"/>
+                  <w:shd w:val="clear" w:color="auto" w:fill="404040" w:themeFill="text1" w:themeFillTint="BF"/>
+                </w:tcPr>
+                <w:p>
+                  <w:pPr>
+                    <w:jc w:val="center"/>
+                    <w:rPr>
+                      <w:color w:val="000000" w:themeColor="text1"/>
+                    </w:rPr>
+                  </w:pPr>
+                </w:p>
+              </w:tc>
+              <w:tc>
+                <w:tcPr>
+                  <w:tcW w:w="288" w:type="dxa"/>
+                  <w:shd w:val="clear" w:color="auto" w:fill="404040" w:themeFill="text1" w:themeFillTint="BF"/>
+                </w:tcPr>
+                <w:p>
+                  <w:pPr>
+                    <w:jc w:val="center"/>
+                    <w:rPr>
+                      <w:color w:val="000000" w:themeColor="text1"/>
+                    </w:rPr>
+                  </w:pPr>
+                </w:p>
+              </w:tc>
+              <w:tc>
+                <w:tcPr>
+                  <w:tcW w:w="288" w:type="dxa"/>
+                  <w:shd w:val="clear" w:color="auto" w:fill="404040" w:themeFill="text1" w:themeFillTint="BF"/>
+                </w:tcPr>
+                <w:p>
+                  <w:pPr>
+                    <w:jc w:val="center"/>
+                    <w:rPr>
+                      <w:color w:val="000000" w:themeColor="text1"/>
+                    </w:rPr>
+                  </w:pPr>
+                </w:p>
+              </w:tc>
+              <w:tc>
+                <w:tcPr>
+                  <w:tcW w:w="288" w:type="dxa"/>
+                  <w:shd w:val="clear" w:color="auto" w:fill="808080" w:themeFill="background1" w:themeFillShade="80"/>
+                </w:tcPr>
+                <w:p>
+                  <w:pPr>
+                    <w:jc w:val="center"/>
+                    <w:rPr>
+                      <w:color w:val="000000" w:themeColor="text1"/>
+                    </w:rPr>
+                  </w:pPr>
+                </w:p>
+              </w:tc>
+              <w:tc>
+                <w:tcPr>
+                  <w:tcW w:w="288" w:type="dxa"/>
+                  <w:shd w:val="clear" w:color="auto" w:fill="BFBFBF" w:themeFill="background1" w:themeFillShade="BF"/>
+                </w:tcPr>
+                <w:p>
+                  <w:pPr>
+                    <w:jc w:val="center"/>
+                    <w:rPr>
+                      <w:color w:val="000000" w:themeColor="text1"/>
+                    </w:rPr>
+                  </w:pPr>
+                </w:p>
+              </w:tc>
+              <w:tc>
+                <w:tcPr>
+                  <w:tcW w:w="288" w:type="dxa"/>
+                  <w:shd w:val="clear" w:color="auto" w:fill="BFBFBF" w:themeFill="background1" w:themeFillShade="BF"/>
+                </w:tcPr>
+                <w:p>
+                  <w:pPr>
+                    <w:jc w:val="center"/>
+                    <w:rPr>
+                      <w:color w:val="000000" w:themeColor="text1"/>
+                    </w:rPr>
+                  </w:pPr>
+                </w:p>
+              </w:tc>
+              <w:tc>
+                <w:tcPr>
+                  <w:tcW w:w="288" w:type="dxa"/>
+                  <w:shd w:val="clear" w:color="auto" w:fill="BFBFBF" w:themeFill="background1" w:themeFillShade="BF"/>
+                </w:tcPr>
+                <w:p>
+                  <w:pPr>
+                    <w:jc w:val="center"/>
+                    <w:rPr>
+                      <w:color w:val="000000" w:themeColor="text1"/>
+                    </w:rPr>
+                  </w:pPr>
+                </w:p>
+              </w:tc>
+              <w:tc>
+                <w:tcPr>
+                  <w:tcW w:w="288" w:type="dxa"/>
+                  <w:shd w:val="clear" w:color="auto" w:fill="BFBFBF" w:themeFill="background1" w:themeFillShade="BF"/>
+                </w:tcPr>
+                <w:p>
+                  <w:pPr>
+                    <w:jc w:val="center"/>
+                    <w:rPr>
+                      <w:color w:val="000000" w:themeColor="text1"/>
+                    </w:rPr>
+                  </w:pPr>
+                </w:p>
+              </w:tc>
+            </w:tr>
+            <w:tr>
+              <w:trPr>
+                <w:jc w:val="center"/>
+              </w:trPr>
+              <w:tc>
+                <w:tcPr>
+                  <w:tcW w:w="288" w:type="dxa"/>
+                  <w:shd w:val="clear" w:color="auto" w:fill="808080" w:themeFill="background1" w:themeFillShade="80"/>
+                </w:tcPr>
+                <w:p>
+                  <w:pPr>
+                    <w:jc w:val="center"/>
+                    <w:rPr>
+                      <w:color w:val="000000" w:themeColor="text1"/>
+                    </w:rPr>
+                  </w:pPr>
+                </w:p>
+              </w:tc>
+              <w:tc>
+                <w:tcPr>
+                  <w:tcW w:w="288" w:type="dxa"/>
+                  <w:shd w:val="clear" w:color="auto" w:fill="808080" w:themeFill="background1" w:themeFillShade="80"/>
+                </w:tcPr>
+                <w:p>
+                  <w:pPr>
+                    <w:jc w:val="center"/>
+                    <w:rPr>
+                      <w:color w:val="000000" w:themeColor="text1"/>
+                    </w:rPr>
+                  </w:pPr>
+                </w:p>
+              </w:tc>
+              <w:tc>
+                <w:tcPr>
+                  <w:tcW w:w="288" w:type="dxa"/>
+                  <w:shd w:val="clear" w:color="auto" w:fill="808080" w:themeFill="background1" w:themeFillShade="80"/>
+                </w:tcPr>
+                <w:p>
+                  <w:pPr>
+                    <w:jc w:val="center"/>
+                    <w:rPr>
+                      <w:color w:val="000000" w:themeColor="text1"/>
+                    </w:rPr>
+                  </w:pPr>
+                </w:p>
+              </w:tc>
+              <w:tc>
+                <w:tcPr>
+                  <w:tcW w:w="288" w:type="dxa"/>
+                  <w:shd w:val="clear" w:color="auto" w:fill="808080" w:themeFill="background1" w:themeFillShade="80"/>
+                </w:tcPr>
+                <w:p>
+                  <w:pPr>
+                    <w:jc w:val="center"/>
+                    <w:rPr>
+                      <w:color w:val="000000" w:themeColor="text1"/>
+                    </w:rPr>
+                  </w:pPr>
+                </w:p>
+              </w:tc>
+              <w:tc>
+                <w:tcPr>
+                  <w:tcW w:w="288" w:type="dxa"/>
+                  <w:shd w:val="clear" w:color="auto" w:fill="00B050"/>
+                </w:tcPr>
+                <w:p>
+                  <w:pPr>
+                    <w:jc w:val="center"/>
+                    <w:rPr>
+                      <w:color w:val="000000" w:themeColor="text1"/>
+                    </w:rPr>
+                  </w:pPr>
+                </w:p>
+              </w:tc>
+              <w:tc>
+                <w:tcPr>
+                  <w:tcW w:w="288" w:type="dxa"/>
+                  <w:shd w:val="clear" w:color="auto" w:fill="BFBFBF" w:themeFill="background1" w:themeFillShade="BF"/>
+                </w:tcPr>
+                <w:p>
+                  <w:pPr>
+                    <w:jc w:val="center"/>
+                    <w:rPr>
+                      <w:color w:val="000000" w:themeColor="text1"/>
+                    </w:rPr>
+                  </w:pPr>
+                </w:p>
+              </w:tc>
+              <w:tc>
+                <w:tcPr>
+                  <w:tcW w:w="288" w:type="dxa"/>
+                  <w:shd w:val="clear" w:color="auto" w:fill="BFBFBF" w:themeFill="background1" w:themeFillShade="BF"/>
+                </w:tcPr>
+                <w:p>
+                  <w:pPr>
+                    <w:jc w:val="center"/>
+                    <w:rPr>
+                      <w:color w:val="000000" w:themeColor="text1"/>
+                    </w:rPr>
+                  </w:pPr>
+                </w:p>
+              </w:tc>
+              <w:tc>
+                <w:tcPr>
+                  <w:tcW w:w="288" w:type="dxa"/>
+                  <w:shd w:val="clear" w:color="auto" w:fill="BFBFBF" w:themeFill="background1" w:themeFillShade="BF"/>
+                </w:tcPr>
+                <w:p>
+                  <w:pPr>
+                    <w:jc w:val="center"/>
+                    <w:rPr>
+                      <w:color w:val="000000" w:themeColor="text1"/>
+                    </w:rPr>
+                  </w:pPr>
+                </w:p>
+              </w:tc>
+            </w:tr>
+            <w:tr>
+              <w:trPr>
+                <w:jc w:val="center"/>
+              </w:trPr>
+              <w:tc>
+                <w:tcPr>
+                  <w:tcW w:w="288" w:type="dxa"/>
+                  <w:shd w:val="clear" w:color="auto" w:fill="BFBFBF" w:themeFill="background1" w:themeFillShade="BF"/>
+                </w:tcPr>
+                <w:p>
+                  <w:pPr>
+                    <w:jc w:val="center"/>
+                    <w:rPr>
+                      <w:color w:val="000000" w:themeColor="text1"/>
+                    </w:rPr>
+                  </w:pPr>
+                </w:p>
+              </w:tc>
+              <w:tc>
+                <w:tcPr>
+                  <w:tcW w:w="288" w:type="dxa"/>
+                  <w:shd w:val="clear" w:color="auto" w:fill="BFBFBF" w:themeFill="background1" w:themeFillShade="BF"/>
+                </w:tcPr>
+                <w:p>
+                  <w:pPr>
+                    <w:jc w:val="center"/>
+                    <w:rPr>
+                      <w:color w:val="000000" w:themeColor="text1"/>
+                    </w:rPr>
+                  </w:pPr>
+                </w:p>
+              </w:tc>
+              <w:tc>
+                <w:tcPr>
+                  <w:tcW w:w="288" w:type="dxa"/>
+                  <w:shd w:val="clear" w:color="auto" w:fill="BFBFBF" w:themeFill="background1" w:themeFillShade="BF"/>
+                </w:tcPr>
+                <w:p>
+                  <w:pPr>
+                    <w:jc w:val="center"/>
+                    <w:rPr>
+                      <w:color w:val="000000" w:themeColor="text1"/>
+                    </w:rPr>
+                  </w:pPr>
+                </w:p>
+              </w:tc>
+              <w:tc>
+                <w:tcPr>
+                  <w:tcW w:w="288" w:type="dxa"/>
+                  <w:shd w:val="clear" w:color="auto" w:fill="00B050"/>
+                </w:tcPr>
+                <w:p>
+                  <w:pPr>
+                    <w:jc w:val="center"/>
+                    <w:rPr>
+                      <w:color w:val="000000" w:themeColor="text1"/>
+                    </w:rPr>
+                  </w:pPr>
+                </w:p>
+              </w:tc>
+              <w:tc>
+                <w:tcPr>
+                  <w:tcW w:w="288" w:type="dxa"/>
+                  <w:shd w:val="clear" w:color="auto" w:fill="BFBFBF" w:themeFill="background1" w:themeFillShade="BF"/>
+                </w:tcPr>
+                <w:p>
+                  <w:pPr>
+                    <w:jc w:val="center"/>
+                    <w:rPr>
+                      <w:color w:val="000000" w:themeColor="text1"/>
+                    </w:rPr>
+                  </w:pPr>
+                </w:p>
+              </w:tc>
+              <w:tc>
+                <w:tcPr>
+                  <w:tcW w:w="288" w:type="dxa"/>
+                  <w:shd w:val="clear" w:color="auto" w:fill="BFBFBF" w:themeFill="background1" w:themeFillShade="BF"/>
+                </w:tcPr>
+                <w:p>
+                  <w:pPr>
+                    <w:jc w:val="center"/>
+                    <w:rPr>
+                      <w:color w:val="000000" w:themeColor="text1"/>
+                    </w:rPr>
+                  </w:pPr>
+                </w:p>
+              </w:tc>
+              <w:tc>
+                <w:tcPr>
+                  <w:tcW w:w="288" w:type="dxa"/>
+                  <w:shd w:val="clear" w:color="auto" w:fill="BFBFBF" w:themeFill="background1" w:themeFillShade="BF"/>
+                </w:tcPr>
+                <w:p>
+                  <w:pPr>
+                    <w:jc w:val="center"/>
+                    <w:rPr>
+                      <w:color w:val="000000" w:themeColor="text1"/>
+                    </w:rPr>
+                  </w:pPr>
+                </w:p>
+              </w:tc>
+              <w:tc>
+                <w:tcPr>
+                  <w:tcW w:w="288" w:type="dxa"/>
+                  <w:shd w:val="clear" w:color="auto" w:fill="BFBFBF" w:themeFill="background1" w:themeFillShade="BF"/>
+                </w:tcPr>
+                <w:p>
+                  <w:pPr>
+                    <w:jc w:val="center"/>
+                    <w:rPr>
+                      <w:color w:val="000000" w:themeColor="text1"/>
+                    </w:rPr>
+                  </w:pPr>
+                </w:p>
+              </w:tc>
+            </w:tr>
+            <w:tr>
+              <w:trPr>
+                <w:jc w:val="center"/>
+              </w:trPr>
+              <w:tc>
+                <w:tcPr>
+                  <w:tcW w:w="288" w:type="dxa"/>
+                  <w:shd w:val="clear" w:color="auto" w:fill="BFBFBF" w:themeFill="background1" w:themeFillShade="BF"/>
+                </w:tcPr>
+                <w:p>
+                  <w:pPr>
+                    <w:jc w:val="center"/>
+                    <w:rPr>
+                      <w:color w:val="000000" w:themeColor="text1"/>
+                    </w:rPr>
+                  </w:pPr>
+                </w:p>
+              </w:tc>
+              <w:tc>
+                <w:tcPr>
+                  <w:tcW w:w="288" w:type="dxa"/>
+                  <w:shd w:val="clear" w:color="auto" w:fill="BFBFBF" w:themeFill="background1" w:themeFillShade="BF"/>
+                </w:tcPr>
+                <w:p>
+                  <w:pPr>
+                    <w:jc w:val="center"/>
+                    <w:rPr>
+                      <w:color w:val="000000" w:themeColor="text1"/>
+                    </w:rPr>
+                  </w:pPr>
+                </w:p>
+              </w:tc>
+              <w:tc>
+                <w:tcPr>
+                  <w:tcW w:w="288" w:type="dxa"/>
+                  <w:shd w:val="clear" w:color="auto" w:fill="BFBFBF" w:themeFill="background1" w:themeFillShade="BF"/>
+                </w:tcPr>
+                <w:p>
+                  <w:pPr>
+                    <w:jc w:val="center"/>
+                    <w:rPr>
+                      <w:color w:val="000000" w:themeColor="text1"/>
+                    </w:rPr>
+                  </w:pPr>
+                </w:p>
+              </w:tc>
+              <w:tc>
+                <w:tcPr>
+                  <w:tcW w:w="288" w:type="dxa"/>
+                  <w:shd w:val="clear" w:color="auto" w:fill="BFBFBF" w:themeFill="background1" w:themeFillShade="BF"/>
+                </w:tcPr>
+                <w:p>
+                  <w:pPr>
+                    <w:jc w:val="center"/>
+                    <w:rPr>
+                      <w:color w:val="000000" w:themeColor="text1"/>
+                    </w:rPr>
+                  </w:pPr>
+                </w:p>
+              </w:tc>
+              <w:tc>
+                <w:tcPr>
+                  <w:tcW w:w="288" w:type="dxa"/>
+                  <w:shd w:val="clear" w:color="auto" w:fill="BFBFBF" w:themeFill="background1" w:themeFillShade="BF"/>
+                </w:tcPr>
+                <w:p>
+                  <w:pPr>
+                    <w:jc w:val="center"/>
+                    <w:rPr>
+                      <w:color w:val="000000" w:themeColor="text1"/>
+                    </w:rPr>
+                  </w:pPr>
+                </w:p>
+              </w:tc>
+              <w:tc>
+                <w:tcPr>
+                  <w:tcW w:w="288" w:type="dxa"/>
+                  <w:shd w:val="clear" w:color="auto" w:fill="BFBFBF" w:themeFill="background1" w:themeFillShade="BF"/>
+                </w:tcPr>
+                <w:p>
+                  <w:pPr>
+                    <w:jc w:val="center"/>
+                    <w:rPr>
+                      <w:color w:val="000000" w:themeColor="text1"/>
+                    </w:rPr>
+                  </w:pPr>
+                </w:p>
+              </w:tc>
+              <w:tc>
+                <w:tcPr>
+                  <w:tcW w:w="288" w:type="dxa"/>
+                  <w:shd w:val="clear" w:color="auto" w:fill="BFBFBF" w:themeFill="background1" w:themeFillShade="BF"/>
+                </w:tcPr>
+                <w:p>
+                  <w:pPr>
+                    <w:jc w:val="center"/>
+                    <w:rPr>
+                      <w:color w:val="000000" w:themeColor="text1"/>
+                    </w:rPr>
+                  </w:pPr>
+                </w:p>
+              </w:tc>
+              <w:tc>
+                <w:tcPr>
+                  <w:tcW w:w="288" w:type="dxa"/>
+                  <w:shd w:val="clear" w:color="auto" w:fill="BFBFBF" w:themeFill="background1" w:themeFillShade="BF"/>
+                </w:tcPr>
+                <w:p>
+                  <w:pPr>
+                    <w:jc w:val="center"/>
+                    <w:rPr>
+                      <w:color w:val="000000" w:themeColor="text1"/>
+                    </w:rPr>
+                  </w:pPr>
+                </w:p>
+              </w:tc>
+            </w:tr>
+            <w:tr>
+              <w:trPr>
+                <w:jc w:val="center"/>
+              </w:trPr>
+              <w:tc>
+                <w:tcPr>
+                  <w:tcW w:w="288" w:type="dxa"/>
+                  <w:shd w:val="clear" w:color="auto" w:fill="BFBFBF" w:themeFill="background1" w:themeFillShade="BF"/>
+                </w:tcPr>
+                <w:p>
+                  <w:pPr>
+                    <w:jc w:val="center"/>
+                    <w:rPr>
+                      <w:color w:val="000000" w:themeColor="text1"/>
+                    </w:rPr>
+                  </w:pPr>
+                </w:p>
+              </w:tc>
+              <w:tc>
+                <w:tcPr>
+                  <w:tcW w:w="288" w:type="dxa"/>
+                  <w:shd w:val="clear" w:color="auto" w:fill="BFBFBF" w:themeFill="background1" w:themeFillShade="BF"/>
+                </w:tcPr>
+                <w:p>
+                  <w:pPr>
+                    <w:jc w:val="center"/>
+                    <w:rPr>
+                      <w:color w:val="000000" w:themeColor="text1"/>
+                    </w:rPr>
+                  </w:pPr>
+                </w:p>
+              </w:tc>
+              <w:tc>
+                <w:tcPr>
+                  <w:tcW w:w="288" w:type="dxa"/>
+                  <w:shd w:val="clear" w:color="auto" w:fill="BFBFBF" w:themeFill="background1" w:themeFillShade="BF"/>
+                </w:tcPr>
+                <w:p>
+                  <w:pPr>
+                    <w:jc w:val="center"/>
+                    <w:rPr>
+                      <w:color w:val="000000" w:themeColor="text1"/>
+                    </w:rPr>
+                  </w:pPr>
+                </w:p>
+              </w:tc>
+              <w:tc>
+                <w:tcPr>
+                  <w:tcW w:w="288" w:type="dxa"/>
+                  <w:shd w:val="clear" w:color="auto" w:fill="BFBFBF" w:themeFill="background1" w:themeFillShade="BF"/>
+                </w:tcPr>
+                <w:p>
+                  <w:pPr>
+                    <w:jc w:val="center"/>
+                    <w:rPr>
+                      <w:color w:val="000000" w:themeColor="text1"/>
+                    </w:rPr>
+                  </w:pPr>
+                </w:p>
+              </w:tc>
+              <w:tc>
+                <w:tcPr>
+                  <w:tcW w:w="288" w:type="dxa"/>
+                  <w:shd w:val="clear" w:color="auto" w:fill="BFBFBF" w:themeFill="background1" w:themeFillShade="BF"/>
+                </w:tcPr>
+                <w:p>
+                  <w:pPr>
+                    <w:jc w:val="center"/>
+                    <w:rPr>
+                      <w:color w:val="000000" w:themeColor="text1"/>
+                    </w:rPr>
+                  </w:pPr>
+                </w:p>
+              </w:tc>
+              <w:tc>
+                <w:tcPr>
+                  <w:tcW w:w="288" w:type="dxa"/>
+                  <w:shd w:val="clear" w:color="auto" w:fill="BFBFBF" w:themeFill="background1" w:themeFillShade="BF"/>
+                </w:tcPr>
+                <w:p>
+                  <w:pPr>
+                    <w:jc w:val="center"/>
+                    <w:rPr>
+                      <w:color w:val="000000" w:themeColor="text1"/>
+                    </w:rPr>
+                  </w:pPr>
+                </w:p>
+              </w:tc>
+              <w:tc>
+                <w:tcPr>
+                  <w:tcW w:w="288" w:type="dxa"/>
+                  <w:shd w:val="clear" w:color="auto" w:fill="BFBFBF" w:themeFill="background1" w:themeFillShade="BF"/>
+                </w:tcPr>
+                <w:p>
+                  <w:pPr>
+                    <w:jc w:val="center"/>
+                    <w:rPr>
+                      <w:color w:val="000000" w:themeColor="text1"/>
+                    </w:rPr>
+                  </w:pPr>
+                </w:p>
+              </w:tc>
+              <w:tc>
+                <w:tcPr>
+                  <w:tcW w:w="288" w:type="dxa"/>
+                  <w:shd w:val="clear" w:color="auto" w:fill="BFBFBF" w:themeFill="background1" w:themeFillShade="BF"/>
+                </w:tcPr>
+                <w:p>
+                  <w:pPr>
+                    <w:jc w:val="center"/>
+                    <w:rPr>
+                      <w:color w:val="000000" w:themeColor="text1"/>
+                    </w:rPr>
+                  </w:pPr>
+                </w:p>
+              </w:tc>
+            </w:tr>
+            <w:tr>
+              <w:trPr>
+                <w:jc w:val="center"/>
+              </w:trPr>
+              <w:tc>
+                <w:tcPr>
+                  <w:tcW w:w="288" w:type="dxa"/>
+                  <w:shd w:val="clear" w:color="auto" w:fill="BFBFBF" w:themeFill="background1" w:themeFillShade="BF"/>
+                </w:tcPr>
+                <w:p>
+                  <w:pPr>
+                    <w:jc w:val="center"/>
+                    <w:rPr>
+                      <w:color w:val="000000" w:themeColor="text1"/>
+                    </w:rPr>
+                  </w:pPr>
+                </w:p>
+              </w:tc>
+              <w:tc>
+                <w:tcPr>
+                  <w:tcW w:w="288" w:type="dxa"/>
+                  <w:shd w:val="clear" w:color="auto" w:fill="BFBFBF" w:themeFill="background1" w:themeFillShade="BF"/>
+                </w:tcPr>
+                <w:p>
+                  <w:pPr>
+                    <w:jc w:val="center"/>
+                    <w:rPr>
+                      <w:color w:val="000000" w:themeColor="text1"/>
+                    </w:rPr>
+                  </w:pPr>
+                </w:p>
+              </w:tc>
+              <w:tc>
+                <w:tcPr>
+                  <w:tcW w:w="288" w:type="dxa"/>
+                  <w:shd w:val="clear" w:color="auto" w:fill="BFBFBF" w:themeFill="background1" w:themeFillShade="BF"/>
+                </w:tcPr>
+                <w:p>
+                  <w:pPr>
+                    <w:jc w:val="center"/>
+                    <w:rPr>
+                      <w:color w:val="000000" w:themeColor="text1"/>
+                    </w:rPr>
+                  </w:pPr>
+                </w:p>
+              </w:tc>
+              <w:tc>
+                <w:tcPr>
+                  <w:tcW w:w="288" w:type="dxa"/>
+                  <w:shd w:val="clear" w:color="auto" w:fill="BFBFBF" w:themeFill="background1" w:themeFillShade="BF"/>
+                </w:tcPr>
+                <w:p>
+                  <w:pPr>
+                    <w:jc w:val="center"/>
+                    <w:rPr>
+                      <w:color w:val="000000" w:themeColor="text1"/>
+                    </w:rPr>
+                  </w:pPr>
+                </w:p>
+              </w:tc>
+              <w:tc>
+                <w:tcPr>
+                  <w:tcW w:w="288" w:type="dxa"/>
+                  <w:shd w:val="clear" w:color="auto" w:fill="BFBFBF" w:themeFill="background1" w:themeFillShade="BF"/>
+                </w:tcPr>
+                <w:p>
+                  <w:pPr>
+                    <w:jc w:val="center"/>
+                    <w:rPr>
+                      <w:color w:val="000000" w:themeColor="text1"/>
+                    </w:rPr>
+                  </w:pPr>
+                </w:p>
+              </w:tc>
+              <w:tc>
+                <w:tcPr>
+                  <w:tcW w:w="288" w:type="dxa"/>
+                  <w:shd w:val="clear" w:color="auto" w:fill="BFBFBF" w:themeFill="background1" w:themeFillShade="BF"/>
+                </w:tcPr>
+                <w:p>
+                  <w:pPr>
+                    <w:jc w:val="center"/>
+                    <w:rPr>
+                      <w:color w:val="000000" w:themeColor="text1"/>
+                    </w:rPr>
+                  </w:pPr>
+                </w:p>
+              </w:tc>
+              <w:tc>
+                <w:tcPr>
+                  <w:tcW w:w="288" w:type="dxa"/>
+                  <w:shd w:val="clear" w:color="auto" w:fill="BFBFBF" w:themeFill="background1" w:themeFillShade="BF"/>
+                </w:tcPr>
+                <w:p>
+                  <w:pPr>
+                    <w:jc w:val="center"/>
+                    <w:rPr>
+                      <w:color w:val="000000" w:themeColor="text1"/>
+                    </w:rPr>
+                  </w:pPr>
+                </w:p>
+              </w:tc>
+              <w:tc>
+                <w:tcPr>
+                  <w:tcW w:w="288" w:type="dxa"/>
+                  <w:shd w:val="clear" w:color="auto" w:fill="BFBFBF" w:themeFill="background1" w:themeFillShade="BF"/>
+                </w:tcPr>
+                <w:p>
+                  <w:pPr>
+                    <w:jc w:val="center"/>
+                    <w:rPr>
+                      <w:color w:val="000000" w:themeColor="text1"/>
+                    </w:rPr>
+                  </w:pPr>
+                </w:p>
+              </w:tc>
+            </w:tr>
+          </w:tbl>
+          <w:p>
+            <w:pPr>
+              <w:jc w:val="center"/>
+              <w:rPr>
+                <w:color w:val="000000" w:themeColor="text1"/>
+              </w:rPr>
+            </w:pPr>
+          </w:p>
+        </w:tc>
+      </w:tr>
+      <w:tr>
+        <w:trPr>
+          <w:trHeight w:val="1584"/>
+        </w:trPr>
+        <w:tc>
+          <w:tcPr>
+            <w:tcW w:w="5395" w:type="dxa"/>
+            <w:vMerge/>
+            <w:tcBorders>
+              <w:top w:val="nil"/>
+              <w:left w:val="nil"/>
+              <w:bottom w:val="nil"/>
+              <w:right w:val="nil"/>
+            </w:tcBorders>
+            <w:vAlign w:val="center"/>
+          </w:tcPr>
+          <w:p>
+            <w:pPr>
+              <w:jc w:val="center"/>
+              <w:rPr>
+                <w:color w:val="000000" w:themeColor="text1"/>
+              </w:rPr>
+            </w:pPr>
+          </w:p>
+        </w:tc>
+        <w:tc>
+          <w:tcPr>
+            <w:tcW w:w="5395" w:type="dxa"/>
+            <w:tcBorders>
+              <w:top w:val="nil"/>
+              <w:left w:val="nil"/>
+              <w:bottom w:val="nil"/>
+              <w:right w:val="nil"/>
+            </w:tcBorders>
+            <w:vAlign w:val="center"/>
+          </w:tcPr>
+          <w:tbl>
+            <w:tblPr>
+              <w:tblStyle w:val="TableGrid"/>
+              <w:tblW w:w="0" w:type="auto"/>
+              <w:jc w:val="center"/>
+              <w:tblLook w:val="04A0" w:firstRow="1" w:lastRow="0" w:firstColumn="1" w:lastColumn="0" w:noHBand="0" w:noVBand="1"/>
+            </w:tblPr>
+            <w:tblGrid>
+              <w:gridCol w:w="259"/>
+              <w:gridCol w:w="2880"/>
+            </w:tblGrid>
+            <w:tr>
+              <w:trPr>
+                <w:trHeight w:val="230"/>
+                <w:jc w:val="center"/>
+              </w:trPr>
+              <w:tc>
+                <w:tcPr>
+                  <w:tcW w:w="259" w:type="dxa"/>
+                  <w:shd w:val="clear" w:color="auto" w:fill="00B050"/>
+                </w:tcPr>
+                <w:p>
+                  <w:pPr>
+                    <w:jc w:val="center"/>
+                    <w:rPr>
+                      <w:color w:val="000000" w:themeColor="text1"/>
+                    </w:rPr>
+                  </w:pPr>
+                </w:p>
+              </w:tc>
+              <w:tc>
+                <w:tcPr>
+                  <w:tcW w:w="2880" w:type="dxa"/>
+                </w:tcPr>
+                <w:p>
+                  <w:pPr>
+                    <w:jc w:val="center"/>
+                    <w:rPr>
+                      <w:color w:val="000000" w:themeColor="text1"/>
+                    </w:rPr>
+                  </w:pPr>
+                  <w:r>
+                    <w:rPr>
+                      <w:color w:val="000000" w:themeColor="text1"/>
+                    </w:rPr>
+                    <w:t>Target Components</w:t>
+                  </w:r>
+                </w:p>
+              </w:tc>
+            </w:tr>
+            <w:tr>
+              <w:trPr>
+                <w:trHeight w:val="230"/>
+                <w:jc w:val="center"/>
+              </w:trPr>
+              <w:tc>
+                <w:tcPr>
+                  <w:tcW w:w="259" w:type="dxa"/>
+                  <w:shd w:val="clear" w:color="auto" w:fill="BFBFBF" w:themeFill="background1" w:themeFillShade="BF"/>
+                </w:tcPr>
+                <w:p>
+                  <w:pPr>
+                    <w:jc w:val="center"/>
+                    <w:rPr>
+                      <w:color w:val="000000" w:themeColor="text1"/>
+                    </w:rPr>
+                  </w:pPr>
+                </w:p>
+              </w:tc>
+              <w:tc>
+                <w:tcPr>
+                  <w:tcW w:w="2880" w:type="dxa"/>
+                </w:tcPr>
+                <w:p>
+                  <w:pPr>
+                    <w:jc w:val="center"/>
+                    <w:rPr>
+                      <w:color w:val="000000" w:themeColor="text1"/>
+                    </w:rPr>
+                  </w:pPr>
+                  <w:r>
+                    <w:rPr>
+                      <w:color w:val="000000" w:themeColor="text1"/>
+                    </w:rPr>
+                    <w:t xml:space="preserve">Search Region with </w:t>
+                  </w:r>
+                  <m:oMath>
+                    <m:r>
+                      <w:rPr>
+                        <w:rFonts w:ascii="Cambria Math" w:hAnsi="Cambria Math"/>
+                        <w:color w:val="000000" w:themeColor="text1"/>
+                      </w:rPr>
+                      <m:t>α=0</m:t>
+                    </m:r>
+                  </m:oMath>
+                </w:p>
+              </w:tc>
+            </w:tr>
+            <w:tr>
+              <w:trPr>
+                <w:trHeight w:val="230"/>
+                <w:jc w:val="center"/>
+              </w:trPr>
+              <w:tc>
+                <w:tcPr>
+                  <w:tcW w:w="259" w:type="dxa"/>
+                  <w:shd w:val="clear" w:color="auto" w:fill="7F7F7F" w:themeFill="text1" w:themeFillTint="80"/>
+                </w:tcPr>
+                <w:p>
+                  <w:pPr>
+                    <w:jc w:val="center"/>
+                    <w:rPr>
+                      <w:color w:val="000000" w:themeColor="text1"/>
+                    </w:rPr>
+                  </w:pPr>
+                </w:p>
+              </w:tc>
+              <w:tc>
+                <w:tcPr>
+                  <w:tcW w:w="2880" w:type="dxa"/>
+                </w:tcPr>
+                <w:p>
+                  <w:pPr>
+                    <w:jc w:val="center"/>
+                    <w:rPr>
+                      <w:color w:val="000000" w:themeColor="text1"/>
+                    </w:rPr>
+                  </w:pPr>
+                  <w:r>
+                    <w:rPr>
+                      <w:color w:val="000000" w:themeColor="text1"/>
+                    </w:rPr>
+                    <w:t xml:space="preserve">Region added with </w:t>
+                  </w:r>
+                  <m:oMath>
+                    <m:r>
+                      <w:rPr>
+                        <w:rFonts w:ascii="Cambria Math" w:hAnsi="Cambria Math"/>
+                        <w:color w:val="000000" w:themeColor="text1"/>
+                      </w:rPr>
+                      <m:t>α&gt;0.2</m:t>
+                    </m:r>
+                  </m:oMath>
+                </w:p>
+              </w:tc>
+            </w:tr>
+            <w:tr>
+              <w:trPr>
+                <w:trHeight w:val="230"/>
+                <w:jc w:val="center"/>
+              </w:trPr>
+              <w:tc>
+                <w:tcPr>
+                  <w:tcW w:w="259" w:type="dxa"/>
+                  <w:shd w:val="clear" w:color="auto" w:fill="404040" w:themeFill="text1" w:themeFillTint="BF"/>
+                </w:tcPr>
+                <w:p>
+                  <w:pPr>
+                    <w:jc w:val="center"/>
+                    <w:rPr>
+                      <w:color w:val="000000" w:themeColor="text1"/>
+                    </w:rPr>
+                  </w:pPr>
+                </w:p>
+              </w:tc>
+              <w:tc>
+                <w:tcPr>
+                  <w:tcW w:w="2880" w:type="dxa"/>
+                </w:tcPr>
+                <w:p>
+                  <w:pPr>
+                    <w:jc w:val="center"/>
+                    <w:rPr>
+                      <w:color w:val="000000" w:themeColor="text1"/>
+                    </w:rPr>
+                  </w:pPr>
+                  <w:r>
+                    <w:rPr>
+                      <w:color w:val="000000" w:themeColor="text1"/>
+                    </w:rPr>
+                    <w:t xml:space="preserve">Region added with </w:t>
+                  </w:r>
+                  <m:oMath>
+                    <m:r>
+                      <w:rPr>
+                        <w:rFonts w:ascii="Cambria Math" w:hAnsi="Cambria Math"/>
+                        <w:color w:val="000000" w:themeColor="text1"/>
+                      </w:rPr>
+                      <m:t>α&gt;0.</m:t>
+                    </m:r>
+                    <m:r>
+                      <w:rPr>
+                        <w:rFonts w:ascii="Cambria Math" w:hAnsi="Cambria Math"/>
+                        <w:color w:val="000000" w:themeColor="text1"/>
+                      </w:rPr>
+                      <m:t>5</m:t>
+                    </m:r>
+                  </m:oMath>
+                </w:p>
+              </w:tc>
+            </w:tr>
+            <w:tr>
+              <w:trPr>
+                <w:trHeight w:val="230"/>
+                <w:jc w:val="center"/>
+              </w:trPr>
+              <w:tc>
+                <w:tcPr>
+                  <w:tcW w:w="259" w:type="dxa"/>
+                  <w:shd w:val="clear" w:color="auto" w:fill="0D0D0D" w:themeFill="text1" w:themeFillTint="F2"/>
+                </w:tcPr>
+                <w:p>
+                  <w:pPr>
+                    <w:jc w:val="center"/>
+                    <w:rPr>
+                      <w:color w:val="000000" w:themeColor="text1"/>
+                    </w:rPr>
+                  </w:pPr>
+                </w:p>
+              </w:tc>
+              <w:tc>
+                <w:tcPr>
+                  <w:tcW w:w="2880" w:type="dxa"/>
+                </w:tcPr>
+                <w:p>
+                  <w:pPr>
+                    <w:jc w:val="center"/>
+                    <w:rPr>
+                      <w:color w:val="000000" w:themeColor="text1"/>
+                    </w:rPr>
+                  </w:pPr>
+                  <w:r>
+                    <w:rPr>
+                      <w:color w:val="000000" w:themeColor="text1"/>
+                    </w:rPr>
+                    <w:t xml:space="preserve">Region added with </w:t>
+                  </w:r>
+                  <m:oMath>
+                    <m:r>
+                      <w:rPr>
+                        <w:rFonts w:ascii="Cambria Math" w:hAnsi="Cambria Math"/>
+                        <w:color w:val="000000" w:themeColor="text1"/>
+                      </w:rPr>
+                      <m:t>α&gt;0.</m:t>
+                    </m:r>
+                    <m:r>
+                      <w:rPr>
+                        <w:rFonts w:ascii="Cambria Math" w:hAnsi="Cambria Math"/>
+                        <w:color w:val="000000" w:themeColor="text1"/>
+                      </w:rPr>
+                      <m:t>7</m:t>
+                    </m:r>
+                  </m:oMath>
+                </w:p>
+              </w:tc>
+            </w:tr>
+          </w:tbl>
+          <w:p>
+            <w:pPr>
+              <w:jc w:val="center"/>
+              <w:rPr>
+                <w:color w:val="000000" w:themeColor="text1"/>
+              </w:rPr>
+            </w:pPr>
+          </w:p>
+        </w:tc>
+      </w:tr>
+    </w:tbl>
+    <w:p>
+      <w:pPr>
+        <w:jc w:val="both"/>
+        <w:rPr>
+          <w:color w:val="000000" w:themeColor="text1"/>
+        </w:rPr>
+      </w:pPr>
+    </w:p>
+    <w:p>
+      <w:pPr>
+        <w:jc w:val="both"/>
+        <w:rPr>
+          <w:rFonts w:eastAsiaTheme="minorEastAsia"/>
+        </w:rPr>
+      </w:pPr>
+      <w:r>
+        <w:rPr>
+          <w:rFonts w:eastAsiaTheme="minorEastAsia"/>
+          <w:b/>
+          <w:bCs/>
+        </w:rPr>
+        <w:t xml:space="preserve">Extracted Watermark Visualization: </w:t>
+      </w:r>
       <w:r>
         <w:rPr>
           <w:rFonts w:eastAsiaTheme="minorEastAsia"/>
         </w:rPr>
-        <w:t xml:space="preserve"> and used for the target coefficient that must be larger. The other target will simply be filled with zero. How large this number gets is again controlled by the alpha rate.</w:t>
+        <w:t xml:space="preserve">To better visualize and comprehend the extracted watermarks, the images were compared to the original watermark that was to be embedded. By putting the two against one another, extracted pixel values were put into four sets: True Positives, False Positives, False Negatives, and True Negatives. The error sets were then mildly tweaked so that would be apparent in the image; false positive intensities were slightly decreased (from the predicted 255 to 170), while false negatives were increased by the same amount (from 0 to 85). The images can be found within the </w:t>
+      </w:r>
+      <w:r>
+        <w:rPr>
+          <w:rFonts w:eastAsiaTheme="minorEastAsia"/>
+          <w:b/>
+          <w:bCs/>
+        </w:rPr>
+        <w:t>extracted</w:t>
+      </w:r>
+      <w:r>
+        <w:rPr>
+          <w:rFonts w:eastAsiaTheme="minorEastAsia"/>
+        </w:rPr>
+        <w:t xml:space="preserve"> directory.</w:t>
       </w:r>
     </w:p>
     <w:p>
       <w:pPr>
-        <w:pStyle w:val="ListParagraph"/>
-        <w:numPr>
-          <w:ilvl w:val="0"/>
-          <w:numId w:val="1"/>
-        </w:numPr>
         <w:jc w:val="both"/>
         <w:rPr>
           <w:rFonts w:eastAsiaTheme="minorEastAsia"/>
         </w:rPr>
         <w:sectPr>
-          <w:headerReference w:type="default" r:id="rId9"/>
+          <w:headerReference w:type="default" r:id="rId16"/>
           <w:pgSz w:w="12240" w:h="15840"/>
           <w:pgMar w:top="720" w:right="720" w:bottom="720" w:left="720" w:header="720" w:footer="720" w:gutter="0"/>
           <w:cols w:space="720"/>
           <w:docGrid w:linePitch="360"/>
         </w:sectPr>
       </w:pPr>
-      <w:r>
-        <w:rPr>
-          <w:rFonts w:eastAsiaTheme="minorEastAsia"/>
-        </w:rPr>
-        <w:t>Furthermore, when the minimum and the maximum values of the selection region are the same, the maximum is either doubled or halved, according to the sign of the values.</w:t>
-      </w:r>
     </w:p>
     <w:tbl>
       <w:tblPr>
@@ -651,7 +2688,7 @@
           </w:tcPr>
           <w:p>
             <w:r>
-              <w:t>36.97</w:t>
+              <w:t>40.34</w:t>
             </w:r>
           </w:p>
         </w:tc>
@@ -661,7 +2698,7 @@
           </w:tcPr>
           <w:p>
             <w:r>
-              <w:t>0.51</w:t>
+              <w:t>0.48</w:t>
             </w:r>
           </w:p>
         </w:tc>
@@ -671,7 +2708,7 @@
           </w:tcPr>
           <w:p>
             <w:r>
-              <w:t>0.55</w:t>
+              <w:t>0.52</w:t>
             </w:r>
           </w:p>
         </w:tc>
@@ -681,7 +2718,7 @@
           </w:tcPr>
           <w:p>
             <w:r>
-              <w:t>0.69</w:t>
+              <w:t>0.68</w:t>
             </w:r>
           </w:p>
         </w:tc>
@@ -713,7 +2750,7 @@
           </w:tcPr>
           <w:p>
             <w:r>
-              <w:t>33.35</w:t>
+              <w:t>36.97</w:t>
             </w:r>
           </w:p>
         </w:tc>
@@ -723,7 +2760,7 @@
           </w:tcPr>
           <w:p>
             <w:r>
-              <w:t>0.54</w:t>
+              <w:t>0.51</w:t>
             </w:r>
           </w:p>
         </w:tc>
@@ -733,7 +2770,7 @@
           </w:tcPr>
           <w:p>
             <w:r>
-              <w:t>0.58</w:t>
+              <w:t>0.55</w:t>
             </w:r>
           </w:p>
         </w:tc>
@@ -743,7 +2780,7 @@
           </w:tcPr>
           <w:p>
             <w:r>
-              <w:t>0.71</w:t>
+              <w:t>0.69</w:t>
             </w:r>
           </w:p>
         </w:tc>
@@ -775,7 +2812,7 @@
           </w:tcPr>
           <w:p>
             <w:r>
-              <w:t>28.58</w:t>
+              <w:t>33.35</w:t>
             </w:r>
           </w:p>
         </w:tc>
@@ -785,7 +2822,7 @@
           </w:tcPr>
           <w:p>
             <w:r>
-              <w:t>0.59</w:t>
+              <w:t>0.54</w:t>
             </w:r>
           </w:p>
         </w:tc>
@@ -795,7 +2832,7 @@
           </w:tcPr>
           <w:p>
             <w:r>
-              <w:t>0.63</w:t>
+              <w:t>0.58</w:t>
             </w:r>
           </w:p>
         </w:tc>
@@ -805,7 +2842,7 @@
           </w:tcPr>
           <w:p>
             <w:r>
-              <w:t>0.75</w:t>
+              <w:t>0.71</w:t>
             </w:r>
           </w:p>
         </w:tc>
@@ -837,7 +2874,7 @@
           </w:tcPr>
           <w:p>
             <w:r>
-              <w:t>11.45</w:t>
+              <w:t>28.58</w:t>
             </w:r>
           </w:p>
         </w:tc>
@@ -847,7 +2884,7 @@
           </w:tcPr>
           <w:p>
             <w:r>
-              <w:t>0.72</w:t>
+              <w:t>0.59</w:t>
             </w:r>
           </w:p>
         </w:tc>
@@ -857,7 +2894,7 @@
           </w:tcPr>
           <w:p>
             <w:r>
-              <w:t>0.73</w:t>
+              <w:t>0.63</w:t>
             </w:r>
           </w:p>
         </w:tc>
@@ -867,7 +2904,7 @@
           </w:tcPr>
           <w:p>
             <w:r>
-              <w:t>0.79</w:t>
+              <w:t>0.75</w:t>
             </w:r>
           </w:p>
         </w:tc>
@@ -909,7 +2946,7 @@
           </w:tcPr>
           <w:p>
             <w:r>
-              <w:t>28.70</w:t>
+              <w:t>33.22</w:t>
             </w:r>
           </w:p>
         </w:tc>
@@ -919,7 +2956,7 @@
           </w:tcPr>
           <w:p>
             <w:r>
-              <w:t>0.52</w:t>
+              <w:t>0.53</w:t>
             </w:r>
           </w:p>
         </w:tc>
@@ -1108,7 +3145,10 @@
           </w:tcPr>
           <w:p>
             <w:r>
-              <w:t>40.50</w:t>
+              <w:t>4</w:t>
+            </w:r>
+            <w:r>
+              <w:t>3.34</w:t>
             </w:r>
           </w:p>
         </w:tc>
@@ -1118,7 +3158,7 @@
           </w:tcPr>
           <w:p>
             <w:r>
-              <w:t>0.47</w:t>
+              <w:t>0.46</w:t>
             </w:r>
           </w:p>
         </w:tc>
@@ -1128,7 +3168,7 @@
           </w:tcPr>
           <w:p>
             <w:r>
-              <w:t>0.52</w:t>
+              <w:t>0.50</w:t>
             </w:r>
           </w:p>
         </w:tc>
@@ -1138,7 +3178,7 @@
           </w:tcPr>
           <w:p>
             <w:r>
-              <w:t>0.57</w:t>
+              <w:t>0.53</w:t>
             </w:r>
           </w:p>
         </w:tc>
@@ -1170,7 +3210,7 @@
           </w:tcPr>
           <w:p>
             <w:r>
-              <w:t>37.23</w:t>
+              <w:t>40.50</w:t>
             </w:r>
           </w:p>
         </w:tc>
@@ -1180,7 +3220,7 @@
           </w:tcPr>
           <w:p>
             <w:r>
-              <w:t>0.48</w:t>
+              <w:t>0.47</w:t>
             </w:r>
           </w:p>
         </w:tc>
@@ -1190,7 +3230,7 @@
           </w:tcPr>
           <w:p>
             <w:r>
-              <w:t>0.55</w:t>
+              <w:t>0.52</w:t>
             </w:r>
           </w:p>
         </w:tc>
@@ -1200,7 +3240,7 @@
           </w:tcPr>
           <w:p>
             <w:r>
-              <w:t>0.60</w:t>
+              <w:t>0.57</w:t>
             </w:r>
           </w:p>
         </w:tc>
@@ -1232,7 +3272,7 @@
           </w:tcPr>
           <w:p>
             <w:r>
-              <w:t>33.17</w:t>
+              <w:t>37.23</w:t>
             </w:r>
           </w:p>
         </w:tc>
@@ -1242,7 +3282,7 @@
           </w:tcPr>
           <w:p>
             <w:r>
-              <w:t>0.51</w:t>
+              <w:t>0.48</w:t>
             </w:r>
           </w:p>
         </w:tc>
@@ -1252,7 +3292,7 @@
           </w:tcPr>
           <w:p>
             <w:r>
-              <w:t>0.56</w:t>
+              <w:t>0.55</w:t>
             </w:r>
           </w:p>
         </w:tc>
@@ -1262,7 +3302,7 @@
           </w:tcPr>
           <w:p>
             <w:r>
-              <w:t>0.63</w:t>
+              <w:t>0.60</w:t>
             </w:r>
           </w:p>
         </w:tc>
@@ -1294,7 +3334,7 @@
           </w:tcPr>
           <w:p>
             <w:r>
-              <w:t>11.26</w:t>
+              <w:t>28.43</w:t>
             </w:r>
           </w:p>
         </w:tc>
@@ -1304,7 +3344,7 @@
           </w:tcPr>
           <w:p>
             <w:r>
-              <w:t>0.74</w:t>
+              <w:t>0.55</w:t>
             </w:r>
           </w:p>
         </w:tc>
@@ -1314,7 +3354,7 @@
           </w:tcPr>
           <w:p>
             <w:r>
-              <w:t>0.75</w:t>
+              <w:t>0.61</w:t>
             </w:r>
           </w:p>
         </w:tc>
@@ -1324,7 +3364,7 @@
           </w:tcPr>
           <w:p>
             <w:r>
-              <w:t>0.75</w:t>
+              <w:t>0.67</w:t>
             </w:r>
           </w:p>
         </w:tc>
@@ -1366,7 +3406,7 @@
           </w:tcPr>
           <w:p>
             <w:r>
-              <w:t>30.32</w:t>
+              <w:t>34.59</w:t>
             </w:r>
           </w:p>
         </w:tc>
@@ -1376,7 +3416,7 @@
           </w:tcPr>
           <w:p>
             <w:r>
-              <w:t>0.51</w:t>
+              <w:t>0.49</w:t>
             </w:r>
           </w:p>
         </w:tc>
@@ -1386,7 +3426,7 @@
           </w:tcPr>
           <w:p>
             <w:r>
-              <w:t>0.57</w:t>
+              <w:t>0.55</w:t>
             </w:r>
           </w:p>
         </w:tc>
@@ -1396,7 +3436,7 @@
           </w:tcPr>
           <w:p>
             <w:r>
-              <w:t>0.61</w:t>
+              <w:t>0.59</w:t>
             </w:r>
           </w:p>
         </w:tc>
@@ -1579,7 +3619,7 @@
           </w:tcPr>
           <w:p>
             <w:r>
-              <w:t>38.89</w:t>
+              <w:t>41.54</w:t>
             </w:r>
           </w:p>
         </w:tc>
@@ -1589,7 +3629,7 @@
           </w:tcPr>
           <w:p>
             <w:r>
-              <w:t>0.61</w:t>
+              <w:t>0.58</w:t>
             </w:r>
           </w:p>
         </w:tc>
@@ -1599,7 +3639,7 @@
           </w:tcPr>
           <w:p>
             <w:r>
-              <w:t>0.68</w:t>
+              <w:t>0.66</w:t>
             </w:r>
           </w:p>
         </w:tc>
@@ -1641,7 +3681,7 @@
           </w:tcPr>
           <w:p>
             <w:r>
-              <w:t>35.84</w:t>
+              <w:t>38.89</w:t>
             </w:r>
           </w:p>
         </w:tc>
@@ -1651,7 +3691,7 @@
           </w:tcPr>
           <w:p>
             <w:r>
-              <w:t>0.63</w:t>
+              <w:t>0.61</w:t>
             </w:r>
           </w:p>
         </w:tc>
@@ -1671,7 +3711,7 @@
           </w:tcPr>
           <w:p>
             <w:r>
-              <w:t>0.82</w:t>
+              <w:t>0.80</w:t>
             </w:r>
           </w:p>
         </w:tc>
@@ -1703,7 +3743,7 @@
           </w:tcPr>
           <w:p>
             <w:r>
-              <w:t>32.41</w:t>
+              <w:t>35.84</w:t>
             </w:r>
           </w:p>
         </w:tc>
@@ -1713,7 +3753,7 @@
           </w:tcPr>
           <w:p>
             <w:r>
-              <w:t>0.65</w:t>
+              <w:t>0.63</w:t>
             </w:r>
           </w:p>
         </w:tc>
@@ -1723,7 +3763,7 @@
           </w:tcPr>
           <w:p>
             <w:r>
-              <w:t>0.71</w:t>
+              <w:t>0.68</w:t>
             </w:r>
           </w:p>
         </w:tc>
@@ -1733,7 +3773,7 @@
           </w:tcPr>
           <w:p>
             <w:r>
-              <w:t>0.81</w:t>
+              <w:t>0.82</w:t>
             </w:r>
           </w:p>
         </w:tc>
@@ -1765,7 +3805,7 @@
           </w:tcPr>
           <w:p>
             <w:r>
-              <w:t>11.41</w:t>
+              <w:t>27.74</w:t>
             </w:r>
           </w:p>
         </w:tc>
@@ -1775,7 +3815,7 @@
           </w:tcPr>
           <w:p>
             <w:r>
-              <w:t>0.77</w:t>
+              <w:t>0.68</w:t>
             </w:r>
           </w:p>
         </w:tc>
@@ -1785,7 +3825,7 @@
           </w:tcPr>
           <w:p>
             <w:r>
-              <w:t>0.79</w:t>
+              <w:t>0.74</w:t>
             </w:r>
           </w:p>
         </w:tc>
@@ -1837,7 +3877,7 @@
           </w:tcPr>
           <w:p>
             <w:r>
-              <w:t>28.93</w:t>
+              <w:t>33.16</w:t>
             </w:r>
           </w:p>
         </w:tc>
@@ -1847,7 +3887,7 @@
           </w:tcPr>
           <w:p>
             <w:r>
-              <w:t>0.66</w:t>
+              <w:t>0.63</w:t>
             </w:r>
           </w:p>
         </w:tc>
@@ -1857,7 +3897,7 @@
           </w:tcPr>
           <w:p>
             <w:r>
-              <w:t>0.70</w:t>
+              <w:t>0.68</w:t>
             </w:r>
           </w:p>
         </w:tc>
@@ -2050,7 +4090,10 @@
           </w:tcPr>
           <w:p>
             <w:r>
-              <w:t>41.68</w:t>
+              <w:t>4</w:t>
+            </w:r>
+            <w:r>
+              <w:t>4.04</w:t>
             </w:r>
           </w:p>
         </w:tc>
@@ -2060,7 +4103,7 @@
           </w:tcPr>
           <w:p>
             <w:r>
-              <w:t>0.54</w:t>
+              <w:t>0.53</w:t>
             </w:r>
           </w:p>
         </w:tc>
@@ -2070,7 +4113,7 @@
           </w:tcPr>
           <w:p>
             <w:r>
-              <w:t>0.59</w:t>
+              <w:t>0.57</w:t>
             </w:r>
           </w:p>
         </w:tc>
@@ -2080,7 +4123,7 @@
           </w:tcPr>
           <w:p>
             <w:r>
-              <w:t>0.72</w:t>
+              <w:t>0.70</w:t>
             </w:r>
           </w:p>
         </w:tc>
@@ -2112,7 +4155,7 @@
           </w:tcPr>
           <w:p>
             <w:r>
-              <w:t>39.05</w:t>
+              <w:t>41.68</w:t>
             </w:r>
           </w:p>
         </w:tc>
@@ -2122,7 +4165,7 @@
           </w:tcPr>
           <w:p>
             <w:r>
-              <w:t>0.55</w:t>
+              <w:t>0.54</w:t>
             </w:r>
           </w:p>
         </w:tc>
@@ -2132,7 +4175,7 @@
           </w:tcPr>
           <w:p>
             <w:r>
-              <w:t>0.61</w:t>
+              <w:t>0.59</w:t>
             </w:r>
           </w:p>
         </w:tc>
@@ -2142,7 +4185,7 @@
           </w:tcPr>
           <w:p>
             <w:r>
-              <w:t>0.75</w:t>
+              <w:t>0.72</w:t>
             </w:r>
           </w:p>
         </w:tc>
@@ -2174,7 +4217,7 @@
           </w:tcPr>
           <w:p>
             <w:r>
-              <w:t>32.51</w:t>
+              <w:t>35.96</w:t>
             </w:r>
           </w:p>
         </w:tc>
@@ -2184,7 +4227,7 @@
           </w:tcPr>
           <w:p>
             <w:r>
-              <w:t>0.60</w:t>
+              <w:t>0.58</w:t>
             </w:r>
           </w:p>
         </w:tc>
@@ -2194,7 +4237,7 @@
           </w:tcPr>
           <w:p>
             <w:r>
-              <w:t>0.67</w:t>
+              <w:t>0.63</w:t>
             </w:r>
           </w:p>
         </w:tc>
@@ -2204,7 +4247,7 @@
           </w:tcPr>
           <w:p>
             <w:r>
-              <w:t>0.76</w:t>
+              <w:t>0.75</w:t>
             </w:r>
           </w:p>
         </w:tc>
@@ -2236,7 +4279,7 @@
           </w:tcPr>
           <w:p>
             <w:r>
-              <w:t>11.28</w:t>
+              <w:t>27.85</w:t>
             </w:r>
           </w:p>
         </w:tc>
@@ -2246,7 +4289,7 @@
           </w:tcPr>
           <w:p>
             <w:r>
-              <w:t>0.76</w:t>
+              <w:t>0.63</w:t>
             </w:r>
           </w:p>
         </w:tc>
@@ -2256,17 +4299,17 @@
           </w:tcPr>
           <w:p>
             <w:r>
+              <w:t>0.70</w:t>
+            </w:r>
+          </w:p>
+        </w:tc>
+        <w:tc>
+          <w:tcPr>
+            <w:tcW w:w="1042" w:type="dxa"/>
+          </w:tcPr>
+          <w:p>
+            <w:r>
               <w:t>0.77</w:t>
-            </w:r>
-          </w:p>
-        </w:tc>
-        <w:tc>
-          <w:tcPr>
-            <w:tcW w:w="1042" w:type="dxa"/>
-          </w:tcPr>
-          <w:p>
-            <w:r>
-              <w:t>0.80</w:t>
             </w:r>
           </w:p>
         </w:tc>
@@ -2308,7 +4351,7 @@
           </w:tcPr>
           <w:p>
             <w:r>
-              <w:t>31.20</w:t>
+              <w:t>34.89</w:t>
             </w:r>
           </w:p>
         </w:tc>
@@ -2318,6 +4361,288 @@
           </w:tcPr>
           <w:p>
             <w:r>
+              <w:t>0.5</w:t>
+            </w:r>
+            <w:r>
+              <w:t>8</w:t>
+            </w:r>
+          </w:p>
+        </w:tc>
+        <w:tc>
+          <w:tcPr>
+            <w:tcW w:w="1034" w:type="dxa"/>
+          </w:tcPr>
+          <w:p>
+            <w:r>
+              <w:t>0.62</w:t>
+            </w:r>
+          </w:p>
+        </w:tc>
+        <w:tc>
+          <w:tcPr>
+            <w:tcW w:w="1042" w:type="dxa"/>
+          </w:tcPr>
+          <w:p>
+            <w:r>
+              <w:t>0.74</w:t>
+            </w:r>
+          </w:p>
+        </w:tc>
+        <w:tc>
+          <w:tcPr>
+            <w:tcW w:w="1041" w:type="dxa"/>
+          </w:tcPr>
+          <w:p>
+            <w:r>
+              <w:t>0.99</w:t>
+            </w:r>
+          </w:p>
+        </w:tc>
+      </w:tr>
+    </w:tbl>
+    <w:p/>
+    <w:p/>
+    <w:tbl>
+      <w:tblPr>
+        <w:tblStyle w:val="TableGrid"/>
+        <w:tblW w:w="0" w:type="auto"/>
+        <w:tblLook w:val="04A0" w:firstRow="1" w:lastRow="0" w:firstColumn="1" w:lastColumn="0" w:noHBand="0" w:noVBand="1"/>
+      </w:tblPr>
+      <w:tblGrid>
+        <w:gridCol w:w="1409"/>
+        <w:gridCol w:w="1280"/>
+        <w:gridCol w:w="1024"/>
+        <w:gridCol w:w="1034"/>
+        <w:gridCol w:w="1042"/>
+        <w:gridCol w:w="1041"/>
+      </w:tblGrid>
+      <w:tr>
+        <w:tc>
+          <w:tcPr>
+            <w:tcW w:w="6830" w:type="dxa"/>
+            <w:gridSpan w:val="6"/>
+          </w:tcPr>
+          <w:p>
+            <w:pPr>
+              <w:rPr>
+                <w:b/>
+                <w:bCs/>
+              </w:rPr>
+            </w:pPr>
+            <w:r>
+              <w:rPr>
+                <w:b/>
+                <w:bCs/>
+              </w:rPr>
+              <w:t xml:space="preserve">Block Size: </w:t>
+            </w:r>
+            <w:r>
+              <w:rPr>
+                <w:b/>
+                <w:bCs/>
+              </w:rPr>
+              <w:t>12</w:t>
+            </w:r>
+            <w:r>
+              <w:rPr>
+                <w:b/>
+                <w:bCs/>
+              </w:rPr>
+              <w:t xml:space="preserve">, A: </w:t>
+            </w:r>
+            <w:r>
+              <w:rPr>
+                <w:b/>
+                <w:bCs/>
+              </w:rPr>
+              <w:t>6</w:t>
+            </w:r>
+          </w:p>
+        </w:tc>
+      </w:tr>
+      <w:tr>
+        <w:tc>
+          <w:tcPr>
+            <w:tcW w:w="1409" w:type="dxa"/>
+            <w:vMerge w:val="restart"/>
+          </w:tcPr>
+          <w:p>
+            <w:r>
+              <w:t>Alpha</w:t>
+            </w:r>
+          </w:p>
+        </w:tc>
+        <w:tc>
+          <w:tcPr>
+            <w:tcW w:w="1280" w:type="dxa"/>
+            <w:vMerge w:val="restart"/>
+          </w:tcPr>
+          <w:p>
+            <w:r>
+              <w:t>PSNR</w:t>
+            </w:r>
+          </w:p>
+        </w:tc>
+        <w:tc>
+          <w:tcPr>
+            <w:tcW w:w="4141" w:type="dxa"/>
+            <w:gridSpan w:val="4"/>
+          </w:tcPr>
+          <w:p>
+            <w:r>
+              <w:t>NC after JPEG Compression</w:t>
+            </w:r>
+          </w:p>
+        </w:tc>
+      </w:tr>
+      <w:tr>
+        <w:tc>
+          <w:tcPr>
+            <w:tcW w:w="1409" w:type="dxa"/>
+            <w:vMerge/>
+          </w:tcPr>
+          <w:p/>
+        </w:tc>
+        <w:tc>
+          <w:tcPr>
+            <w:tcW w:w="1280" w:type="dxa"/>
+            <w:vMerge/>
+          </w:tcPr>
+          <w:p/>
+        </w:tc>
+        <w:tc>
+          <w:tcPr>
+            <w:tcW w:w="1024" w:type="dxa"/>
+          </w:tcPr>
+          <w:p>
+            <w:r>
+              <w:t>40%</w:t>
+            </w:r>
+          </w:p>
+        </w:tc>
+        <w:tc>
+          <w:tcPr>
+            <w:tcW w:w="1034" w:type="dxa"/>
+          </w:tcPr>
+          <w:p>
+            <w:r>
+              <w:t>60%</w:t>
+            </w:r>
+          </w:p>
+        </w:tc>
+        <w:tc>
+          <w:tcPr>
+            <w:tcW w:w="1042" w:type="dxa"/>
+          </w:tcPr>
+          <w:p>
+            <w:r>
+              <w:t>80%</w:t>
+            </w:r>
+          </w:p>
+        </w:tc>
+        <w:tc>
+          <w:tcPr>
+            <w:tcW w:w="1041" w:type="dxa"/>
+          </w:tcPr>
+          <w:p>
+            <w:r>
+              <w:t>100%</w:t>
+            </w:r>
+          </w:p>
+        </w:tc>
+      </w:tr>
+      <w:tr>
+        <w:tc>
+          <w:tcPr>
+            <w:tcW w:w="1409" w:type="dxa"/>
+          </w:tcPr>
+          <w:p>
+            <w:r>
+              <w:t>0.0</w:t>
+            </w:r>
+          </w:p>
+        </w:tc>
+        <w:tc>
+          <w:tcPr>
+            <w:tcW w:w="1280" w:type="dxa"/>
+          </w:tcPr>
+          <w:p>
+            <w:r>
+              <w:t>4</w:t>
+            </w:r>
+            <w:r>
+              <w:t>2.50</w:t>
+            </w:r>
+          </w:p>
+        </w:tc>
+        <w:tc>
+          <w:tcPr>
+            <w:tcW w:w="1024" w:type="dxa"/>
+          </w:tcPr>
+          <w:p>
+            <w:r>
+              <w:t>0.56</w:t>
+            </w:r>
+          </w:p>
+        </w:tc>
+        <w:tc>
+          <w:tcPr>
+            <w:tcW w:w="1034" w:type="dxa"/>
+          </w:tcPr>
+          <w:p>
+            <w:r>
+              <w:t>0.68</w:t>
+            </w:r>
+          </w:p>
+        </w:tc>
+        <w:tc>
+          <w:tcPr>
+            <w:tcW w:w="1042" w:type="dxa"/>
+          </w:tcPr>
+          <w:p>
+            <w:r>
+              <w:t>0.81</w:t>
+            </w:r>
+          </w:p>
+        </w:tc>
+        <w:tc>
+          <w:tcPr>
+            <w:tcW w:w="1041" w:type="dxa"/>
+          </w:tcPr>
+          <w:p>
+            <w:r>
+              <w:t>0.99</w:t>
+            </w:r>
+          </w:p>
+        </w:tc>
+      </w:tr>
+      <w:tr>
+        <w:tc>
+          <w:tcPr>
+            <w:tcW w:w="1409" w:type="dxa"/>
+          </w:tcPr>
+          <w:p>
+            <w:r>
+              <w:t>0.1</w:t>
+            </w:r>
+          </w:p>
+        </w:tc>
+        <w:tc>
+          <w:tcPr>
+            <w:tcW w:w="1280" w:type="dxa"/>
+          </w:tcPr>
+          <w:p>
+            <w:r>
+              <w:t>40.39</w:t>
+            </w:r>
+          </w:p>
+        </w:tc>
+        <w:tc>
+          <w:tcPr>
+            <w:tcW w:w="1024" w:type="dxa"/>
+          </w:tcPr>
+          <w:p>
+            <w:r>
               <w:t>0.59</w:t>
             </w:r>
           </w:p>
@@ -2328,7 +4653,7 @@
           </w:tcPr>
           <w:p>
             <w:r>
-              <w:t>0.64</w:t>
+              <w:t>0.70</w:t>
             </w:r>
           </w:p>
         </w:tc>
@@ -2338,7 +4663,203 @@
           </w:tcPr>
           <w:p>
             <w:r>
-              <w:t>0.75</w:t>
+              <w:t>0.82</w:t>
+            </w:r>
+          </w:p>
+        </w:tc>
+        <w:tc>
+          <w:tcPr>
+            <w:tcW w:w="1041" w:type="dxa"/>
+          </w:tcPr>
+          <w:p>
+            <w:r>
+              <w:t>0.99</w:t>
+            </w:r>
+          </w:p>
+        </w:tc>
+      </w:tr>
+      <w:tr>
+        <w:tc>
+          <w:tcPr>
+            <w:tcW w:w="1409" w:type="dxa"/>
+          </w:tcPr>
+          <w:p>
+            <w:r>
+              <w:t>0.5</w:t>
+            </w:r>
+          </w:p>
+        </w:tc>
+        <w:tc>
+          <w:tcPr>
+            <w:tcW w:w="1280" w:type="dxa"/>
+          </w:tcPr>
+          <w:p>
+            <w:r>
+              <w:t>34.87</w:t>
+            </w:r>
+          </w:p>
+        </w:tc>
+        <w:tc>
+          <w:tcPr>
+            <w:tcW w:w="1024" w:type="dxa"/>
+          </w:tcPr>
+          <w:p>
+            <w:r>
+              <w:t>0.63</w:t>
+            </w:r>
+          </w:p>
+        </w:tc>
+        <w:tc>
+          <w:tcPr>
+            <w:tcW w:w="1034" w:type="dxa"/>
+          </w:tcPr>
+          <w:p>
+            <w:r>
+              <w:t>0.72</w:t>
+            </w:r>
+          </w:p>
+        </w:tc>
+        <w:tc>
+          <w:tcPr>
+            <w:tcW w:w="1042" w:type="dxa"/>
+          </w:tcPr>
+          <w:p>
+            <w:r>
+              <w:t>0.82</w:t>
+            </w:r>
+          </w:p>
+        </w:tc>
+        <w:tc>
+          <w:tcPr>
+            <w:tcW w:w="1041" w:type="dxa"/>
+          </w:tcPr>
+          <w:p>
+            <w:r>
+              <w:t>0.99</w:t>
+            </w:r>
+          </w:p>
+        </w:tc>
+      </w:tr>
+      <w:tr>
+        <w:tc>
+          <w:tcPr>
+            <w:tcW w:w="1409" w:type="dxa"/>
+          </w:tcPr>
+          <w:p>
+            <w:r>
+              <w:t>1.0</w:t>
+            </w:r>
+          </w:p>
+        </w:tc>
+        <w:tc>
+          <w:tcPr>
+            <w:tcW w:w="1280" w:type="dxa"/>
+          </w:tcPr>
+          <w:p>
+            <w:r>
+              <w:t>27.58</w:t>
+            </w:r>
+          </w:p>
+        </w:tc>
+        <w:tc>
+          <w:tcPr>
+            <w:tcW w:w="1024" w:type="dxa"/>
+          </w:tcPr>
+          <w:p>
+            <w:r>
+              <w:t>0.70</w:t>
+            </w:r>
+          </w:p>
+        </w:tc>
+        <w:tc>
+          <w:tcPr>
+            <w:tcW w:w="1034" w:type="dxa"/>
+          </w:tcPr>
+          <w:p>
+            <w:r>
+              <w:t>0.78</w:t>
+            </w:r>
+          </w:p>
+        </w:tc>
+        <w:tc>
+          <w:tcPr>
+            <w:tcW w:w="1042" w:type="dxa"/>
+          </w:tcPr>
+          <w:p>
+            <w:r>
+              <w:t>0.85</w:t>
+            </w:r>
+          </w:p>
+        </w:tc>
+        <w:tc>
+          <w:tcPr>
+            <w:tcW w:w="1041" w:type="dxa"/>
+          </w:tcPr>
+          <w:p>
+            <w:r>
+              <w:t>0.99</w:t>
+            </w:r>
+          </w:p>
+        </w:tc>
+      </w:tr>
+      <w:tr>
+        <w:tc>
+          <w:tcPr>
+            <w:tcW w:w="1409" w:type="dxa"/>
+          </w:tcPr>
+          <w:p>
+            <w:pPr>
+              <w:rPr>
+                <w:i/>
+                <w:iCs/>
+              </w:rPr>
+            </w:pPr>
+            <w:r>
+              <w:rPr>
+                <w:i/>
+                <w:iCs/>
+              </w:rPr>
+              <w:t>Adaptive</w:t>
+            </w:r>
+          </w:p>
+        </w:tc>
+        <w:tc>
+          <w:tcPr>
+            <w:tcW w:w="1280" w:type="dxa"/>
+          </w:tcPr>
+          <w:p>
+            <w:r>
+              <w:t>33.20</w:t>
+            </w:r>
+          </w:p>
+        </w:tc>
+        <w:tc>
+          <w:tcPr>
+            <w:tcW w:w="1024" w:type="dxa"/>
+          </w:tcPr>
+          <w:p>
+            <w:r>
+              <w:t>0.61</w:t>
+            </w:r>
+          </w:p>
+        </w:tc>
+        <w:tc>
+          <w:tcPr>
+            <w:tcW w:w="1034" w:type="dxa"/>
+          </w:tcPr>
+          <w:p>
+            <w:r>
+              <w:t>0.70</w:t>
+            </w:r>
+          </w:p>
+        </w:tc>
+        <w:tc>
+          <w:tcPr>
+            <w:tcW w:w="1042" w:type="dxa"/>
+          </w:tcPr>
+          <w:p>
+            <w:r>
+              <w:t>0.82</w:t>
             </w:r>
           </w:p>
         </w:tc>
@@ -2408,7 +4929,7 @@
                 <w:b/>
                 <w:bCs/>
               </w:rPr>
-              <w:t>6</w:t>
+              <w:t>7</w:t>
             </w:r>
           </w:p>
         </w:tc>
@@ -2521,7 +5042,10 @@
           </w:tcPr>
           <w:p>
             <w:r>
-              <w:t>40.39</w:t>
+              <w:t>4</w:t>
+            </w:r>
+            <w:r>
+              <w:t>4.65</w:t>
             </w:r>
           </w:p>
         </w:tc>
@@ -2531,7 +5055,7 @@
           </w:tcPr>
           <w:p>
             <w:r>
-              <w:t>0.59</w:t>
+              <w:t>0.54</w:t>
             </w:r>
           </w:p>
         </w:tc>
@@ -2541,7 +5065,7 @@
           </w:tcPr>
           <w:p>
             <w:r>
-              <w:t>0.70</w:t>
+              <w:t>0.58</w:t>
             </w:r>
           </w:p>
         </w:tc>
@@ -2551,7 +5075,7 @@
           </w:tcPr>
           <w:p>
             <w:r>
-              <w:t>0.82</w:t>
+              <w:t>0.72</w:t>
             </w:r>
           </w:p>
         </w:tc>
@@ -2583,7 +5107,7 @@
           </w:tcPr>
           <w:p>
             <w:r>
-              <w:t>37.76</w:t>
+              <w:t>42.67</w:t>
             </w:r>
           </w:p>
         </w:tc>
@@ -2593,27 +5117,27 @@
           </w:tcPr>
           <w:p>
             <w:r>
+              <w:t>0.55</w:t>
+            </w:r>
+          </w:p>
+        </w:tc>
+        <w:tc>
+          <w:tcPr>
+            <w:tcW w:w="1034" w:type="dxa"/>
+          </w:tcPr>
+          <w:p>
+            <w:r>
               <w:t>0.60</w:t>
             </w:r>
           </w:p>
         </w:tc>
         <w:tc>
           <w:tcPr>
-            <w:tcW w:w="1034" w:type="dxa"/>
-          </w:tcPr>
-          <w:p>
-            <w:r>
-              <w:t>0.70</w:t>
-            </w:r>
-          </w:p>
-        </w:tc>
-        <w:tc>
-          <w:tcPr>
             <w:tcW w:w="1042" w:type="dxa"/>
           </w:tcPr>
           <w:p>
             <w:r>
-              <w:t>0.82</w:t>
+              <w:t>0.73</w:t>
             </w:r>
           </w:p>
         </w:tc>
@@ -2645,7 +5169,7 @@
           </w:tcPr>
           <w:p>
             <w:r>
-              <w:t>31.93</w:t>
+              <w:t>37.88</w:t>
             </w:r>
           </w:p>
         </w:tc>
@@ -2655,7 +5179,7 @@
           </w:tcPr>
           <w:p>
             <w:r>
-              <w:t>0.65</w:t>
+              <w:t>0.57</w:t>
             </w:r>
           </w:p>
         </w:tc>
@@ -2665,7 +5189,7 @@
           </w:tcPr>
           <w:p>
             <w:r>
-              <w:t>0.74</w:t>
+              <w:t>0.63</w:t>
             </w:r>
           </w:p>
         </w:tc>
@@ -2675,7 +5199,7 @@
           </w:tcPr>
           <w:p>
             <w:r>
-              <w:t>0.83</w:t>
+              <w:t>0.76</w:t>
             </w:r>
           </w:p>
         </w:tc>
@@ -2707,7 +5231,7 @@
           </w:tcPr>
           <w:p>
             <w:r>
-              <w:t>11.40</w:t>
+              <w:t>27.65</w:t>
             </w:r>
           </w:p>
         </w:tc>
@@ -2717,7 +5241,7 @@
           </w:tcPr>
           <w:p>
             <w:r>
-              <w:t>0.80</w:t>
+              <w:t>0.67</w:t>
             </w:r>
           </w:p>
         </w:tc>
@@ -2727,7 +5251,7 @@
           </w:tcPr>
           <w:p>
             <w:r>
-              <w:t>0.80</w:t>
+              <w:t>0.72</w:t>
             </w:r>
           </w:p>
         </w:tc>
@@ -2737,7 +5261,7 @@
           </w:tcPr>
           <w:p>
             <w:r>
-              <w:t>0.84</w:t>
+              <w:t>0.79</w:t>
             </w:r>
           </w:p>
         </w:tc>
@@ -2779,7 +5303,7 @@
           </w:tcPr>
           <w:p>
             <w:r>
-              <w:t>30.19</w:t>
+              <w:t>34.84</w:t>
             </w:r>
           </w:p>
         </w:tc>
@@ -2789,499 +5313,30 @@
           </w:tcPr>
           <w:p>
             <w:r>
+              <w:t>0.58</w:t>
+            </w:r>
+          </w:p>
+        </w:tc>
+        <w:tc>
+          <w:tcPr>
+            <w:tcW w:w="1034" w:type="dxa"/>
+          </w:tcPr>
+          <w:p>
+            <w:r>
               <w:t>0.64</w:t>
             </w:r>
           </w:p>
         </w:tc>
         <w:tc>
           <w:tcPr>
-            <w:tcW w:w="1034" w:type="dxa"/>
-          </w:tcPr>
-          <w:p>
-            <w:r>
-              <w:t>0.72</w:t>
-            </w:r>
-          </w:p>
-        </w:tc>
-        <w:tc>
-          <w:tcPr>
             <w:tcW w:w="1042" w:type="dxa"/>
           </w:tcPr>
           <w:p>
             <w:r>
-              <w:t>0.82</w:t>
-            </w:r>
-          </w:p>
-        </w:tc>
-        <w:tc>
-          <w:tcPr>
-            <w:tcW w:w="1041" w:type="dxa"/>
-          </w:tcPr>
-          <w:p>
-            <w:r>
-              <w:t>0.99</w:t>
-            </w:r>
-          </w:p>
-        </w:tc>
-      </w:tr>
-    </w:tbl>
-    <w:p/>
-    <w:tbl>
-      <w:tblPr>
-        <w:tblStyle w:val="TableGrid"/>
-        <w:tblW w:w="0" w:type="auto"/>
-        <w:tblLook w:val="04A0" w:firstRow="1" w:lastRow="0" w:firstColumn="1" w:lastColumn="0" w:noHBand="0" w:noVBand="1"/>
-      </w:tblPr>
-      <w:tblGrid>
-        <w:gridCol w:w="1409"/>
-        <w:gridCol w:w="1280"/>
-        <w:gridCol w:w="1024"/>
-        <w:gridCol w:w="1034"/>
-        <w:gridCol w:w="1042"/>
-        <w:gridCol w:w="1041"/>
-      </w:tblGrid>
-      <w:tr>
-        <w:tc>
-          <w:tcPr>
-            <w:tcW w:w="6830" w:type="dxa"/>
-            <w:gridSpan w:val="6"/>
-          </w:tcPr>
-          <w:p>
-            <w:pPr>
-              <w:rPr>
-                <w:b/>
-                <w:bCs/>
-              </w:rPr>
-            </w:pPr>
-            <w:r>
-              <w:rPr>
-                <w:b/>
-                <w:bCs/>
-              </w:rPr>
-              <w:t xml:space="preserve">Block Size: </w:t>
-            </w:r>
-            <w:r>
-              <w:rPr>
-                <w:b/>
-                <w:bCs/>
-              </w:rPr>
-              <w:t>12</w:t>
-            </w:r>
-            <w:r>
-              <w:rPr>
-                <w:b/>
-                <w:bCs/>
-              </w:rPr>
-              <w:t xml:space="preserve">, A: </w:t>
-            </w:r>
-            <w:r>
-              <w:rPr>
-                <w:b/>
-                <w:bCs/>
-              </w:rPr>
-              <w:t>7</w:t>
-            </w:r>
-          </w:p>
-        </w:tc>
-      </w:tr>
-      <w:tr>
-        <w:tc>
-          <w:tcPr>
-            <w:tcW w:w="1409" w:type="dxa"/>
-            <w:vMerge w:val="restart"/>
-          </w:tcPr>
-          <w:p>
-            <w:r>
-              <w:t>Alpha</w:t>
-            </w:r>
-          </w:p>
-        </w:tc>
-        <w:tc>
-          <w:tcPr>
-            <w:tcW w:w="1280" w:type="dxa"/>
-            <w:vMerge w:val="restart"/>
-          </w:tcPr>
-          <w:p>
-            <w:r>
-              <w:t>PSNR</w:t>
-            </w:r>
-          </w:p>
-        </w:tc>
-        <w:tc>
-          <w:tcPr>
-            <w:tcW w:w="4141" w:type="dxa"/>
-            <w:gridSpan w:val="4"/>
-          </w:tcPr>
-          <w:p>
-            <w:r>
-              <w:t>NC after JPEG Compression</w:t>
-            </w:r>
-          </w:p>
-        </w:tc>
-      </w:tr>
-      <w:tr>
-        <w:tc>
-          <w:tcPr>
-            <w:tcW w:w="1409" w:type="dxa"/>
-            <w:vMerge/>
-          </w:tcPr>
-          <w:p/>
-        </w:tc>
-        <w:tc>
-          <w:tcPr>
-            <w:tcW w:w="1280" w:type="dxa"/>
-            <w:vMerge/>
-          </w:tcPr>
-          <w:p/>
-        </w:tc>
-        <w:tc>
-          <w:tcPr>
-            <w:tcW w:w="1024" w:type="dxa"/>
-          </w:tcPr>
-          <w:p>
-            <w:r>
-              <w:t>40%</w:t>
-            </w:r>
-          </w:p>
-        </w:tc>
-        <w:tc>
-          <w:tcPr>
-            <w:tcW w:w="1034" w:type="dxa"/>
-          </w:tcPr>
-          <w:p>
-            <w:r>
-              <w:t>60%</w:t>
-            </w:r>
-          </w:p>
-        </w:tc>
-        <w:tc>
-          <w:tcPr>
-            <w:tcW w:w="1042" w:type="dxa"/>
-          </w:tcPr>
-          <w:p>
-            <w:r>
-              <w:t>80%</w:t>
-            </w:r>
-          </w:p>
-        </w:tc>
-        <w:tc>
-          <w:tcPr>
-            <w:tcW w:w="1041" w:type="dxa"/>
-          </w:tcPr>
-          <w:p>
-            <w:r>
-              <w:t>100%</w:t>
-            </w:r>
-          </w:p>
-        </w:tc>
-      </w:tr>
-      <w:tr>
-        <w:tc>
-          <w:tcPr>
-            <w:tcW w:w="1409" w:type="dxa"/>
-          </w:tcPr>
-          <w:p>
-            <w:r>
-              <w:t>0.0</w:t>
-            </w:r>
-          </w:p>
-        </w:tc>
-        <w:tc>
-          <w:tcPr>
-            <w:tcW w:w="1280" w:type="dxa"/>
-          </w:tcPr>
-          <w:p>
-            <w:r>
-              <w:t>42.67</w:t>
-            </w:r>
-          </w:p>
-        </w:tc>
-        <w:tc>
-          <w:tcPr>
-            <w:tcW w:w="1024" w:type="dxa"/>
-          </w:tcPr>
-          <w:p>
-            <w:r>
-              <w:t>0.55</w:t>
-            </w:r>
-          </w:p>
-        </w:tc>
-        <w:tc>
-          <w:tcPr>
-            <w:tcW w:w="1034" w:type="dxa"/>
-          </w:tcPr>
-          <w:p>
-            <w:r>
-              <w:t>0.60</w:t>
-            </w:r>
-          </w:p>
-        </w:tc>
-        <w:tc>
-          <w:tcPr>
-            <w:tcW w:w="1042" w:type="dxa"/>
-          </w:tcPr>
-          <w:p>
-            <w:r>
-              <w:t>0.73</w:t>
-            </w:r>
-          </w:p>
-        </w:tc>
-        <w:tc>
-          <w:tcPr>
-            <w:tcW w:w="1041" w:type="dxa"/>
-          </w:tcPr>
-          <w:p>
-            <w:r>
-              <w:t>0.99</w:t>
-            </w:r>
-          </w:p>
-        </w:tc>
-      </w:tr>
-      <w:tr>
-        <w:tc>
-          <w:tcPr>
-            <w:tcW w:w="1409" w:type="dxa"/>
-          </w:tcPr>
-          <w:p>
-            <w:r>
-              <w:t>0.1</w:t>
-            </w:r>
-          </w:p>
-        </w:tc>
-        <w:tc>
-          <w:tcPr>
-            <w:tcW w:w="1280" w:type="dxa"/>
-          </w:tcPr>
-          <w:p>
-            <w:r>
-              <w:t>40.46</w:t>
-            </w:r>
-          </w:p>
-        </w:tc>
-        <w:tc>
-          <w:tcPr>
-            <w:tcW w:w="1024" w:type="dxa"/>
-          </w:tcPr>
-          <w:p>
-            <w:r>
-              <w:t>0.56</w:t>
-            </w:r>
-          </w:p>
-        </w:tc>
-        <w:tc>
-          <w:tcPr>
-            <w:tcW w:w="1034" w:type="dxa"/>
-          </w:tcPr>
-          <w:p>
-            <w:r>
-              <w:t>0.61</w:t>
-            </w:r>
-          </w:p>
-        </w:tc>
-        <w:tc>
-          <w:tcPr>
-            <w:tcW w:w="1042" w:type="dxa"/>
-          </w:tcPr>
-          <w:p>
-            <w:r>
-              <w:t>0.74</w:t>
-            </w:r>
-          </w:p>
-        </w:tc>
-        <w:tc>
-          <w:tcPr>
-            <w:tcW w:w="1041" w:type="dxa"/>
-          </w:tcPr>
-          <w:p>
-            <w:r>
-              <w:t>0.99</w:t>
-            </w:r>
-          </w:p>
-        </w:tc>
-      </w:tr>
-      <w:tr>
-        <w:tc>
-          <w:tcPr>
-            <w:tcW w:w="1409" w:type="dxa"/>
-          </w:tcPr>
-          <w:p>
-            <w:r>
-              <w:t>0.5</w:t>
-            </w:r>
-          </w:p>
-        </w:tc>
-        <w:tc>
-          <w:tcPr>
-            <w:tcW w:w="1280" w:type="dxa"/>
-          </w:tcPr>
-          <w:p>
-            <w:r>
-              <w:t>35.35</w:t>
-            </w:r>
-          </w:p>
-        </w:tc>
-        <w:tc>
-          <w:tcPr>
-            <w:tcW w:w="1024" w:type="dxa"/>
-          </w:tcPr>
-          <w:p>
-            <w:r>
-              <w:t>0.60</w:t>
-            </w:r>
-          </w:p>
-        </w:tc>
-        <w:tc>
-          <w:tcPr>
-            <w:tcW w:w="1034" w:type="dxa"/>
-          </w:tcPr>
-          <w:p>
-            <w:r>
-              <w:t>0.65</w:t>
-            </w:r>
-          </w:p>
-        </w:tc>
-        <w:tc>
-          <w:tcPr>
-            <w:tcW w:w="1042" w:type="dxa"/>
-          </w:tcPr>
-          <w:p>
-            <w:r>
-              <w:t>0.77</w:t>
-            </w:r>
-          </w:p>
-        </w:tc>
-        <w:tc>
-          <w:tcPr>
-            <w:tcW w:w="1041" w:type="dxa"/>
-          </w:tcPr>
-          <w:p>
-            <w:r>
-              <w:t>0.99</w:t>
-            </w:r>
-          </w:p>
-        </w:tc>
-      </w:tr>
-      <w:tr>
-        <w:tc>
-          <w:tcPr>
-            <w:tcW w:w="1409" w:type="dxa"/>
-          </w:tcPr>
-          <w:p>
-            <w:r>
-              <w:t>1.0</w:t>
-            </w:r>
-          </w:p>
-        </w:tc>
-        <w:tc>
-          <w:tcPr>
-            <w:tcW w:w="1280" w:type="dxa"/>
-          </w:tcPr>
-          <w:p>
-            <w:r>
-              <w:t>11.33</w:t>
-            </w:r>
-          </w:p>
-        </w:tc>
-        <w:tc>
-          <w:tcPr>
-            <w:tcW w:w="1024" w:type="dxa"/>
-          </w:tcPr>
-          <w:p>
-            <w:r>
-              <w:t>0.76</w:t>
-            </w:r>
-          </w:p>
-        </w:tc>
-        <w:tc>
-          <w:tcPr>
-            <w:tcW w:w="1034" w:type="dxa"/>
-          </w:tcPr>
-          <w:p>
-            <w:r>
-              <w:t>0.77</w:t>
-            </w:r>
-          </w:p>
-        </w:tc>
-        <w:tc>
-          <w:tcPr>
-            <w:tcW w:w="1042" w:type="dxa"/>
-          </w:tcPr>
-          <w:p>
-            <w:r>
-              <w:t>0.82</w:t>
-            </w:r>
-          </w:p>
-        </w:tc>
-        <w:tc>
-          <w:tcPr>
-            <w:tcW w:w="1041" w:type="dxa"/>
-          </w:tcPr>
-          <w:p>
-            <w:r>
-              <w:t>0.99</w:t>
-            </w:r>
-          </w:p>
-        </w:tc>
-      </w:tr>
-      <w:tr>
-        <w:tc>
-          <w:tcPr>
-            <w:tcW w:w="1409" w:type="dxa"/>
-          </w:tcPr>
-          <w:p>
-            <w:pPr>
-              <w:rPr>
-                <w:i/>
-                <w:iCs/>
-              </w:rPr>
-            </w:pPr>
-            <w:r>
-              <w:rPr>
-                <w:i/>
-                <w:iCs/>
-              </w:rPr>
-              <w:t>Adaptive</w:t>
-            </w:r>
-          </w:p>
-        </w:tc>
-        <w:tc>
-          <w:tcPr>
-            <w:tcW w:w="1280" w:type="dxa"/>
-          </w:tcPr>
-          <w:p>
-            <w:r>
-              <w:t>32.08</w:t>
-            </w:r>
-          </w:p>
-        </w:tc>
-        <w:tc>
-          <w:tcPr>
-            <w:tcW w:w="1024" w:type="dxa"/>
-          </w:tcPr>
-          <w:p>
-            <w:r>
-              <w:t>0.61</w:t>
-            </w:r>
-          </w:p>
-        </w:tc>
-        <w:tc>
-          <w:tcPr>
-            <w:tcW w:w="1034" w:type="dxa"/>
-          </w:tcPr>
-          <w:p>
-            <w:r>
-              <w:t>0.66</w:t>
-            </w:r>
-          </w:p>
-        </w:tc>
-        <w:tc>
-          <w:tcPr>
-            <w:tcW w:w="1042" w:type="dxa"/>
-          </w:tcPr>
-          <w:p>
-            <w:r>
-              <w:t>0.76</w:t>
-            </w:r>
+              <w:t>0.75</w:t>
+            </w:r>
+            <w:bookmarkStart w:id="0" w:name="_GoBack"/>
+            <w:bookmarkEnd w:id="0"/>
           </w:p>
         </w:tc>
         <w:tc>
@@ -3299,7 +5354,7 @@
     <w:p/>
     <w:p/>
     <w:sectPr>
-      <w:headerReference w:type="default" r:id="rId10"/>
+      <w:headerReference w:type="default" r:id="rId17"/>
       <w:pgSz w:w="15840" w:h="12240" w:orient="landscape"/>
       <w:pgMar w:top="720" w:right="720" w:bottom="720" w:left="720" w:header="720" w:footer="720" w:gutter="0"/>
       <w:cols w:num="2" w:space="720"/>
@@ -3373,7 +5428,19 @@
       <w:rPr>
         <w:color w:val="000000" w:themeColor="text1"/>
       </w:rPr>
-      <w:t>Image Processing – Assignment 3                                                                            Mohammad Farahmand (</w:t>
+      <w:t xml:space="preserve">Image Processing – Assignment 3                                                </w:t>
+    </w:r>
+    <w:r>
+      <w:rPr>
+        <w:color w:val="000000" w:themeColor="text1"/>
+      </w:rPr>
+      <w:t xml:space="preserve">  </w:t>
+    </w:r>
+    <w:r>
+      <w:rPr>
+        <w:color w:val="000000" w:themeColor="text1"/>
+      </w:rPr>
+      <w:t xml:space="preserve">                     Mohammad Farahmand (</w:t>
     </w:r>
     <w:r>
       <w:rPr>
@@ -4365,7 +6432,7 @@
 </file>
 
 <file path=customXml/itemProps1.xml><?xml version="1.0" encoding="utf-8"?>
-<ds:datastoreItem xmlns:ds="http://schemas.openxmlformats.org/officeDocument/2006/customXml" ds:itemID="{A868A701-6FA9-48BE-BBF8-47A2EFD2D87B}">
+<ds:datastoreItem xmlns:ds="http://schemas.openxmlformats.org/officeDocument/2006/customXml" ds:itemID="{A2E9AF78-50CE-4C12-A93E-3B1F3BFD96C3}">
   <ds:schemaRefs>
     <ds:schemaRef ds:uri="http://schemas.openxmlformats.org/officeDocument/2006/bibliography"/>
   </ds:schemaRefs>

</xml_diff>